<commit_message>
Inicio de proyecto final este si
</commit_message>
<xml_diff>
--- a/Anteproyecto-Tesis.docx
+++ b/Anteproyecto-Tesis.docx
@@ -12,6 +12,9 @@
         </w:rPr>
       </w:pPr>
       <w:r>
+        <w:rPr>
+          <w:noProof/>
+        </w:rPr>
         <w:drawing>
           <wp:anchor distT="0" distB="0" distL="114300" distR="114300" simplePos="0" relativeHeight="251672576" behindDoc="0" locked="0" layoutInCell="1" allowOverlap="1" wp14:anchorId="73EF4A40" wp14:editId="3E00618D">
             <wp:simplePos x="0" y="0"/>
@@ -76,6 +79,9 @@
         </w:drawing>
       </w:r>
       <w:r>
+        <w:rPr>
+          <w:noProof/>
+        </w:rPr>
         <w:drawing>
           <wp:anchor distT="0" distB="0" distL="114300" distR="114300" simplePos="0" relativeHeight="251671552" behindDoc="0" locked="0" layoutInCell="1" allowOverlap="1" wp14:anchorId="2FAB3212" wp14:editId="55AC99D4">
             <wp:simplePos x="0" y="0"/>
@@ -563,7 +569,7 @@
           <w:r>
             <w:fldChar w:fldCharType="separate"/>
           </w:r>
-          <w:hyperlink w:anchor="_Toc203601970" w:history="1">
+          <w:hyperlink w:anchor="_Toc203648569" w:history="1">
             <w:r>
               <w:rPr>
                 <w:rStyle w:val="Hipervnculo"/>
@@ -609,7 +615,7 @@
                 <w:noProof/>
                 <w:webHidden/>
               </w:rPr>
-              <w:instrText xml:space="preserve"> PAGEREF _Toc203601970 \h </w:instrText>
+              <w:instrText xml:space="preserve"> PAGEREF _Toc203648569 \h </w:instrText>
             </w:r>
             <w:r>
               <w:rPr>
@@ -657,7 +663,7 @@
               <w14:ligatures w14:val="standardContextual"/>
             </w:rPr>
           </w:pPr>
-          <w:hyperlink w:anchor="_Toc203601971" w:history="1">
+          <w:hyperlink w:anchor="_Toc203648570" w:history="1">
             <w:r>
               <w:rPr>
                 <w:rStyle w:val="Hipervnculo"/>
@@ -703,7 +709,7 @@
                 <w:noProof/>
                 <w:webHidden/>
               </w:rPr>
-              <w:instrText xml:space="preserve"> PAGEREF _Toc203601971 \h </w:instrText>
+              <w:instrText xml:space="preserve"> PAGEREF _Toc203648570 \h </w:instrText>
             </w:r>
             <w:r>
               <w:rPr>
@@ -751,7 +757,7 @@
               <w14:ligatures w14:val="standardContextual"/>
             </w:rPr>
           </w:pPr>
-          <w:hyperlink w:anchor="_Toc203601972" w:history="1">
+          <w:hyperlink w:anchor="_Toc203648571" w:history="1">
             <w:r>
               <w:rPr>
                 <w:rStyle w:val="Hipervnculo"/>
@@ -797,7 +803,7 @@
                 <w:noProof/>
                 <w:webHidden/>
               </w:rPr>
-              <w:instrText xml:space="preserve"> PAGEREF _Toc203601972 \h </w:instrText>
+              <w:instrText xml:space="preserve"> PAGEREF _Toc203648571 \h </w:instrText>
             </w:r>
             <w:r>
               <w:rPr>
@@ -845,7 +851,7 @@
               <w14:ligatures w14:val="standardContextual"/>
             </w:rPr>
           </w:pPr>
-          <w:hyperlink w:anchor="_Toc203601973" w:history="1">
+          <w:hyperlink w:anchor="_Toc203648572" w:history="1">
             <w:r>
               <w:rPr>
                 <w:rStyle w:val="Hipervnculo"/>
@@ -891,7 +897,7 @@
                 <w:noProof/>
                 <w:webHidden/>
               </w:rPr>
-              <w:instrText xml:space="preserve"> PAGEREF _Toc203601973 \h </w:instrText>
+              <w:instrText xml:space="preserve"> PAGEREF _Toc203648572 \h </w:instrText>
             </w:r>
             <w:r>
               <w:rPr>
@@ -939,7 +945,7 @@
               <w14:ligatures w14:val="standardContextual"/>
             </w:rPr>
           </w:pPr>
-          <w:hyperlink w:anchor="_Toc203601974" w:history="1">
+          <w:hyperlink w:anchor="_Toc203648573" w:history="1">
             <w:r>
               <w:rPr>
                 <w:rStyle w:val="Hipervnculo"/>
@@ -985,7 +991,7 @@
                 <w:noProof/>
                 <w:webHidden/>
               </w:rPr>
-              <w:instrText xml:space="preserve"> PAGEREF _Toc203601974 \h </w:instrText>
+              <w:instrText xml:space="preserve"> PAGEREF _Toc203648573 \h </w:instrText>
             </w:r>
             <w:r>
               <w:rPr>
@@ -1033,7 +1039,7 @@
               <w14:ligatures w14:val="standardContextual"/>
             </w:rPr>
           </w:pPr>
-          <w:hyperlink w:anchor="_Toc203601975" w:history="1">
+          <w:hyperlink w:anchor="_Toc203648574" w:history="1">
             <w:r>
               <w:rPr>
                 <w:rStyle w:val="Hipervnculo"/>
@@ -1079,7 +1085,7 @@
                 <w:noProof/>
                 <w:webHidden/>
               </w:rPr>
-              <w:instrText xml:space="preserve"> PAGEREF _Toc203601975 \h </w:instrText>
+              <w:instrText xml:space="preserve"> PAGEREF _Toc203648574 \h </w:instrText>
             </w:r>
             <w:r>
               <w:rPr>
@@ -1127,7 +1133,7 @@
               <w14:ligatures w14:val="standardContextual"/>
             </w:rPr>
           </w:pPr>
-          <w:hyperlink w:anchor="_Toc203601976" w:history="1">
+          <w:hyperlink w:anchor="_Toc203648575" w:history="1">
             <w:r>
               <w:rPr>
                 <w:rStyle w:val="Hipervnculo"/>
@@ -1173,7 +1179,7 @@
                 <w:noProof/>
                 <w:webHidden/>
               </w:rPr>
-              <w:instrText xml:space="preserve"> PAGEREF _Toc203601976 \h </w:instrText>
+              <w:instrText xml:space="preserve"> PAGEREF _Toc203648575 \h </w:instrText>
             </w:r>
             <w:r>
               <w:rPr>
@@ -1221,7 +1227,7 @@
               <w14:ligatures w14:val="standardContextual"/>
             </w:rPr>
           </w:pPr>
-          <w:hyperlink w:anchor="_Toc203601977" w:history="1">
+          <w:hyperlink w:anchor="_Toc203648576" w:history="1">
             <w:r>
               <w:rPr>
                 <w:rStyle w:val="Hipervnculo"/>
@@ -1267,7 +1273,7 @@
                 <w:noProof/>
                 <w:webHidden/>
               </w:rPr>
-              <w:instrText xml:space="preserve"> PAGEREF _Toc203601977 \h </w:instrText>
+              <w:instrText xml:space="preserve"> PAGEREF _Toc203648576 \h </w:instrText>
             </w:r>
             <w:r>
               <w:rPr>
@@ -1315,7 +1321,7 @@
               <w14:ligatures w14:val="standardContextual"/>
             </w:rPr>
           </w:pPr>
-          <w:hyperlink w:anchor="_Toc203601978" w:history="1">
+          <w:hyperlink w:anchor="_Toc203648577" w:history="1">
             <w:r>
               <w:rPr>
                 <w:rStyle w:val="Hipervnculo"/>
@@ -1361,7 +1367,7 @@
                 <w:noProof/>
                 <w:webHidden/>
               </w:rPr>
-              <w:instrText xml:space="preserve"> PAGEREF _Toc203601978 \h </w:instrText>
+              <w:instrText xml:space="preserve"> PAGEREF _Toc203648577 \h </w:instrText>
             </w:r>
             <w:r>
               <w:rPr>
@@ -1409,7 +1415,7 @@
               <w14:ligatures w14:val="standardContextual"/>
             </w:rPr>
           </w:pPr>
-          <w:hyperlink w:anchor="_Toc203601979" w:history="1">
+          <w:hyperlink w:anchor="_Toc203648578" w:history="1">
             <w:r>
               <w:rPr>
                 <w:rStyle w:val="Hipervnculo"/>
@@ -1455,7 +1461,7 @@
                 <w:noProof/>
                 <w:webHidden/>
               </w:rPr>
-              <w:instrText xml:space="preserve"> PAGEREF _Toc203601979 \h </w:instrText>
+              <w:instrText xml:space="preserve"> PAGEREF _Toc203648578 \h </w:instrText>
             </w:r>
             <w:r>
               <w:rPr>
@@ -1503,7 +1509,7 @@
               <w14:ligatures w14:val="standardContextual"/>
             </w:rPr>
           </w:pPr>
-          <w:hyperlink w:anchor="_Toc203601980" w:history="1">
+          <w:hyperlink w:anchor="_Toc203648579" w:history="1">
             <w:r>
               <w:rPr>
                 <w:rStyle w:val="Hipervnculo"/>
@@ -1549,7 +1555,7 @@
                 <w:noProof/>
                 <w:webHidden/>
               </w:rPr>
-              <w:instrText xml:space="preserve"> PAGEREF _Toc203601980 \h </w:instrText>
+              <w:instrText xml:space="preserve"> PAGEREF _Toc203648579 \h </w:instrText>
             </w:r>
             <w:r>
               <w:rPr>
@@ -1597,7 +1603,7 @@
               <w14:ligatures w14:val="standardContextual"/>
             </w:rPr>
           </w:pPr>
-          <w:hyperlink w:anchor="_Toc203601981" w:history="1">
+          <w:hyperlink w:anchor="_Toc203648580" w:history="1">
             <w:r>
               <w:rPr>
                 <w:rStyle w:val="Hipervnculo"/>
@@ -1643,7 +1649,7 @@
                 <w:noProof/>
                 <w:webHidden/>
               </w:rPr>
-              <w:instrText xml:space="preserve"> PAGEREF _Toc203601981 \h </w:instrText>
+              <w:instrText xml:space="preserve"> PAGEREF _Toc203648580 \h </w:instrText>
             </w:r>
             <w:r>
               <w:rPr>
@@ -1691,7 +1697,7 @@
               <w14:ligatures w14:val="standardContextual"/>
             </w:rPr>
           </w:pPr>
-          <w:hyperlink w:anchor="_Toc203601982" w:history="1">
+          <w:hyperlink w:anchor="_Toc203648581" w:history="1">
             <w:r>
               <w:rPr>
                 <w:rStyle w:val="Hipervnculo"/>
@@ -1737,7 +1743,7 @@
                 <w:noProof/>
                 <w:webHidden/>
               </w:rPr>
-              <w:instrText xml:space="preserve"> PAGEREF _Toc203601982 \h </w:instrText>
+              <w:instrText xml:space="preserve"> PAGEREF _Toc203648581 \h </w:instrText>
             </w:r>
             <w:r>
               <w:rPr>
@@ -1785,7 +1791,7 @@
               <w14:ligatures w14:val="standardContextual"/>
             </w:rPr>
           </w:pPr>
-          <w:hyperlink w:anchor="_Toc203601983" w:history="1">
+          <w:hyperlink w:anchor="_Toc203648582" w:history="1">
             <w:r>
               <w:rPr>
                 <w:rStyle w:val="Hipervnculo"/>
@@ -1831,7 +1837,7 @@
                 <w:noProof/>
                 <w:webHidden/>
               </w:rPr>
-              <w:instrText xml:space="preserve"> PAGEREF _Toc203601983 \h </w:instrText>
+              <w:instrText xml:space="preserve"> PAGEREF _Toc203648582 \h </w:instrText>
             </w:r>
             <w:r>
               <w:rPr>
@@ -1879,7 +1885,7 @@
               <w14:ligatures w14:val="standardContextual"/>
             </w:rPr>
           </w:pPr>
-          <w:hyperlink w:anchor="_Toc203601984" w:history="1">
+          <w:hyperlink w:anchor="_Toc203648583" w:history="1">
             <w:r>
               <w:rPr>
                 <w:rStyle w:val="Hipervnculo"/>
@@ -1925,7 +1931,7 @@
                 <w:noProof/>
                 <w:webHidden/>
               </w:rPr>
-              <w:instrText xml:space="preserve"> PAGEREF _Toc203601984 \h </w:instrText>
+              <w:instrText xml:space="preserve"> PAGEREF _Toc203648583 \h </w:instrText>
             </w:r>
             <w:r>
               <w:rPr>
@@ -1973,7 +1979,7 @@
               <w14:ligatures w14:val="standardContextual"/>
             </w:rPr>
           </w:pPr>
-          <w:hyperlink w:anchor="_Toc203601985" w:history="1">
+          <w:hyperlink w:anchor="_Toc203648584" w:history="1">
             <w:r>
               <w:rPr>
                 <w:rStyle w:val="Hipervnculo"/>
@@ -2019,7 +2025,7 @@
                 <w:noProof/>
                 <w:webHidden/>
               </w:rPr>
-              <w:instrText xml:space="preserve"> PAGEREF _Toc203601985 \h </w:instrText>
+              <w:instrText xml:space="preserve"> PAGEREF _Toc203648584 \h </w:instrText>
             </w:r>
             <w:r>
               <w:rPr>
@@ -2067,7 +2073,7 @@
               <w14:ligatures w14:val="standardContextual"/>
             </w:rPr>
           </w:pPr>
-          <w:hyperlink w:anchor="_Toc203601986" w:history="1">
+          <w:hyperlink w:anchor="_Toc203648585" w:history="1">
             <w:r>
               <w:rPr>
                 <w:rStyle w:val="Hipervnculo"/>
@@ -2113,7 +2119,7 @@
                 <w:noProof/>
                 <w:webHidden/>
               </w:rPr>
-              <w:instrText xml:space="preserve"> PAGEREF _Toc203601986 \h </w:instrText>
+              <w:instrText xml:space="preserve"> PAGEREF _Toc203648585 \h </w:instrText>
             </w:r>
             <w:r>
               <w:rPr>
@@ -2161,7 +2167,7 @@
               <w14:ligatures w14:val="standardContextual"/>
             </w:rPr>
           </w:pPr>
-          <w:hyperlink w:anchor="_Toc203601987" w:history="1">
+          <w:hyperlink w:anchor="_Toc203648586" w:history="1">
             <w:r>
               <w:rPr>
                 <w:rStyle w:val="Hipervnculo"/>
@@ -2207,7 +2213,7 @@
                 <w:noProof/>
                 <w:webHidden/>
               </w:rPr>
-              <w:instrText xml:space="preserve"> PAGEREF _Toc203601987 \h </w:instrText>
+              <w:instrText xml:space="preserve"> PAGEREF _Toc203648586 \h </w:instrText>
             </w:r>
             <w:r>
               <w:rPr>
@@ -2255,7 +2261,7 @@
               <w14:ligatures w14:val="standardContextual"/>
             </w:rPr>
           </w:pPr>
-          <w:hyperlink w:anchor="_Toc203601988" w:history="1">
+          <w:hyperlink w:anchor="_Toc203648587" w:history="1">
             <w:r>
               <w:rPr>
                 <w:rStyle w:val="Hipervnculo"/>
@@ -2301,7 +2307,7 @@
                 <w:noProof/>
                 <w:webHidden/>
               </w:rPr>
-              <w:instrText xml:space="preserve"> PAGEREF _Toc203601988 \h </w:instrText>
+              <w:instrText xml:space="preserve"> PAGEREF _Toc203648587 \h </w:instrText>
             </w:r>
             <w:r>
               <w:rPr>
@@ -2349,7 +2355,7 @@
               <w14:ligatures w14:val="standardContextual"/>
             </w:rPr>
           </w:pPr>
-          <w:hyperlink w:anchor="_Toc203601989" w:history="1">
+          <w:hyperlink w:anchor="_Toc203648588" w:history="1">
             <w:r>
               <w:rPr>
                 <w:rStyle w:val="Hipervnculo"/>
@@ -2395,7 +2401,7 @@
                 <w:noProof/>
                 <w:webHidden/>
               </w:rPr>
-              <w:instrText xml:space="preserve"> PAGEREF _Toc203601989 \h </w:instrText>
+              <w:instrText xml:space="preserve"> PAGEREF _Toc203648588 \h </w:instrText>
             </w:r>
             <w:r>
               <w:rPr>
@@ -2443,7 +2449,7 @@
               <w14:ligatures w14:val="standardContextual"/>
             </w:rPr>
           </w:pPr>
-          <w:hyperlink w:anchor="_Toc203601990" w:history="1">
+          <w:hyperlink w:anchor="_Toc203648589" w:history="1">
             <w:r>
               <w:rPr>
                 <w:rStyle w:val="Hipervnculo"/>
@@ -2489,7 +2495,7 @@
                 <w:noProof/>
                 <w:webHidden/>
               </w:rPr>
-              <w:instrText xml:space="preserve"> PAGEREF _Toc203601990 \h </w:instrText>
+              <w:instrText xml:space="preserve"> PAGEREF _Toc203648589 \h </w:instrText>
             </w:r>
             <w:r>
               <w:rPr>
@@ -2537,7 +2543,7 @@
               <w14:ligatures w14:val="standardContextual"/>
             </w:rPr>
           </w:pPr>
-          <w:hyperlink w:anchor="_Toc203601991" w:history="1">
+          <w:hyperlink w:anchor="_Toc203648590" w:history="1">
             <w:r>
               <w:rPr>
                 <w:rStyle w:val="Hipervnculo"/>
@@ -2583,7 +2589,7 @@
                 <w:noProof/>
                 <w:webHidden/>
               </w:rPr>
-              <w:instrText xml:space="preserve"> PAGEREF _Toc203601991 \h </w:instrText>
+              <w:instrText xml:space="preserve"> PAGEREF _Toc203648590 \h </w:instrText>
             </w:r>
             <w:r>
               <w:rPr>
@@ -2631,7 +2637,7 @@
               <w14:ligatures w14:val="standardContextual"/>
             </w:rPr>
           </w:pPr>
-          <w:hyperlink w:anchor="_Toc203601992" w:history="1">
+          <w:hyperlink w:anchor="_Toc203648591" w:history="1">
             <w:r>
               <w:rPr>
                 <w:rStyle w:val="Hipervnculo"/>
@@ -2677,7 +2683,7 @@
                 <w:noProof/>
                 <w:webHidden/>
               </w:rPr>
-              <w:instrText xml:space="preserve"> PAGEREF _Toc203601992 \h </w:instrText>
+              <w:instrText xml:space="preserve"> PAGEREF _Toc203648591 \h </w:instrText>
             </w:r>
             <w:r>
               <w:rPr>
@@ -2725,7 +2731,7 @@
               <w14:ligatures w14:val="standardContextual"/>
             </w:rPr>
           </w:pPr>
-          <w:hyperlink w:anchor="_Toc203601993" w:history="1">
+          <w:hyperlink w:anchor="_Toc203648592" w:history="1">
             <w:r>
               <w:rPr>
                 <w:rStyle w:val="Hipervnculo"/>
@@ -2771,7 +2777,7 @@
                 <w:noProof/>
                 <w:webHidden/>
               </w:rPr>
-              <w:instrText xml:space="preserve"> PAGEREF _Toc203601993 \h </w:instrText>
+              <w:instrText xml:space="preserve"> PAGEREF _Toc203648592 \h </w:instrText>
             </w:r>
             <w:r>
               <w:rPr>
@@ -2819,7 +2825,7 @@
               <w14:ligatures w14:val="standardContextual"/>
             </w:rPr>
           </w:pPr>
-          <w:hyperlink w:anchor="_Toc203601994" w:history="1">
+          <w:hyperlink w:anchor="_Toc203648593" w:history="1">
             <w:r>
               <w:rPr>
                 <w:rStyle w:val="Hipervnculo"/>
@@ -2865,7 +2871,7 @@
                 <w:noProof/>
                 <w:webHidden/>
               </w:rPr>
-              <w:instrText xml:space="preserve"> PAGEREF _Toc203601994 \h </w:instrText>
+              <w:instrText xml:space="preserve"> PAGEREF _Toc203648593 \h </w:instrText>
             </w:r>
             <w:r>
               <w:rPr>
@@ -2885,7 +2891,7 @@
                 <w:noProof/>
                 <w:webHidden/>
               </w:rPr>
-              <w:t>22</w:t>
+              <w:t>23</w:t>
             </w:r>
             <w:r>
               <w:rPr>
@@ -2913,7 +2919,7 @@
               <w14:ligatures w14:val="standardContextual"/>
             </w:rPr>
           </w:pPr>
-          <w:hyperlink w:anchor="_Toc203601995" w:history="1">
+          <w:hyperlink w:anchor="_Toc203648594" w:history="1">
             <w:r>
               <w:rPr>
                 <w:rStyle w:val="Hipervnculo"/>
@@ -2959,7 +2965,7 @@
                 <w:noProof/>
                 <w:webHidden/>
               </w:rPr>
-              <w:instrText xml:space="preserve"> PAGEREF _Toc203601995 \h </w:instrText>
+              <w:instrText xml:space="preserve"> PAGEREF _Toc203648594 \h </w:instrText>
             </w:r>
             <w:r>
               <w:rPr>
@@ -2979,7 +2985,7 @@
                 <w:noProof/>
                 <w:webHidden/>
               </w:rPr>
-              <w:t>22</w:t>
+              <w:t>23</w:t>
             </w:r>
             <w:r>
               <w:rPr>
@@ -3007,7 +3013,7 @@
               <w14:ligatures w14:val="standardContextual"/>
             </w:rPr>
           </w:pPr>
-          <w:hyperlink w:anchor="_Toc203601996" w:history="1">
+          <w:hyperlink w:anchor="_Toc203648595" w:history="1">
             <w:r>
               <w:rPr>
                 <w:rStyle w:val="Hipervnculo"/>
@@ -3053,7 +3059,7 @@
                 <w:noProof/>
                 <w:webHidden/>
               </w:rPr>
-              <w:instrText xml:space="preserve"> PAGEREF _Toc203601996 \h </w:instrText>
+              <w:instrText xml:space="preserve"> PAGEREF _Toc203648595 \h </w:instrText>
             </w:r>
             <w:r>
               <w:rPr>
@@ -3073,7 +3079,7 @@
                 <w:noProof/>
                 <w:webHidden/>
               </w:rPr>
-              <w:t>23</w:t>
+              <w:t>24</w:t>
             </w:r>
             <w:r>
               <w:rPr>
@@ -3101,7 +3107,7 @@
               <w14:ligatures w14:val="standardContextual"/>
             </w:rPr>
           </w:pPr>
-          <w:hyperlink w:anchor="_Toc203601997" w:history="1">
+          <w:hyperlink w:anchor="_Toc203648596" w:history="1">
             <w:r>
               <w:rPr>
                 <w:rStyle w:val="Hipervnculo"/>
@@ -3147,7 +3153,7 @@
                 <w:noProof/>
                 <w:webHidden/>
               </w:rPr>
-              <w:instrText xml:space="preserve"> PAGEREF _Toc203601997 \h </w:instrText>
+              <w:instrText xml:space="preserve"> PAGEREF _Toc203648596 \h </w:instrText>
             </w:r>
             <w:r>
               <w:rPr>
@@ -3167,7 +3173,7 @@
                 <w:noProof/>
                 <w:webHidden/>
               </w:rPr>
-              <w:t>23</w:t>
+              <w:t>24</w:t>
             </w:r>
             <w:r>
               <w:rPr>
@@ -3195,7 +3201,7 @@
               <w14:ligatures w14:val="standardContextual"/>
             </w:rPr>
           </w:pPr>
-          <w:hyperlink w:anchor="_Toc203601998" w:history="1">
+          <w:hyperlink w:anchor="_Toc203648597" w:history="1">
             <w:r>
               <w:rPr>
                 <w:rStyle w:val="Hipervnculo"/>
@@ -3241,7 +3247,7 @@
                 <w:noProof/>
                 <w:webHidden/>
               </w:rPr>
-              <w:instrText xml:space="preserve"> PAGEREF _Toc203601998 \h </w:instrText>
+              <w:instrText xml:space="preserve"> PAGEREF _Toc203648597 \h </w:instrText>
             </w:r>
             <w:r>
               <w:rPr>
@@ -3261,7 +3267,7 @@
                 <w:noProof/>
                 <w:webHidden/>
               </w:rPr>
-              <w:t>23</w:t>
+              <w:t>24</w:t>
             </w:r>
             <w:r>
               <w:rPr>
@@ -3315,6 +3321,7 @@
         <w:rPr>
           <w:rFonts w:ascii="Times New Roman" w:hAnsi="Times New Roman" w:cs="Times New Roman"/>
           <w:b/>
+          <w:noProof/>
           <w:sz w:val="28"/>
         </w:rPr>
         <w:lastRenderedPageBreak/>
@@ -3385,6 +3392,7 @@
         <w:rPr>
           <w:b/>
           <w:bCs/>
+          <w:noProof/>
           <w:color w:val="002060"/>
         </w:rPr>
         <mc:AlternateContent>
@@ -3458,6 +3466,7 @@
         <w:rPr>
           <w:b/>
           <w:bCs/>
+          <w:noProof/>
           <w:color w:val="002060"/>
         </w:rPr>
         <mc:AlternateContent>
@@ -3497,6 +3506,9 @@
                         <w:txbxContent>
                           <w:p>
                             <w:r>
+                              <w:rPr>
+                                <w:noProof/>
+                              </w:rPr>
                               <w:drawing>
                                 <wp:inline distT="0" distB="0" distL="0" distR="0" wp14:anchorId="44E73FE3" wp14:editId="768AB5E9">
                                   <wp:extent cx="854710" cy="854710"/>
@@ -3563,11 +3575,18 @@
           </mc:Choice>
           <mc:Fallback>
             <w:pict>
-              <v:shape w14:anchorId="33873585" id="Cuadro de texto 336883145" o:spid="_x0000_s1027" type="#_x0000_t202" style="position:absolute;left:0;text-align:left;margin-left:-13.8pt;margin-top:-25.1pt;width:85.5pt;height:75pt;z-index:251667456;visibility:visible;mso-wrap-style:square;mso-wrap-distance-left:9pt;mso-wrap-distance-top:0;mso-wrap-distance-right:9pt;mso-wrap-distance-bottom:0;mso-position-horizontal:absolute;mso-position-horizontal-relative:text;mso-position-vertical:absolute;mso-position-vertical-relative:text;v-text-anchor:top" o:gfxdata="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" filled="f" stroked="f" strokeweight=".5pt">
+              <v:shapetype w14:anchorId="33873585" id="_x0000_t202" coordsize="21600,21600" o:spt="202" path="m,l,21600r21600,l21600,xe">
+                <v:stroke joinstyle="miter"/>
+                <v:path gradientshapeok="t" o:connecttype="rect"/>
+              </v:shapetype>
+              <v:shape id="Cuadro de texto 336883145" o:spid="_x0000_s1027" type="#_x0000_t202" style="position:absolute;left:0;text-align:left;margin-left:-13.8pt;margin-top:-25.1pt;width:85.5pt;height:75pt;z-index:251667456;visibility:visible;mso-wrap-style:square;mso-wrap-distance-left:9pt;mso-wrap-distance-top:0;mso-wrap-distance-right:9pt;mso-wrap-distance-bottom:0;mso-position-horizontal:absolute;mso-position-horizontal-relative:text;mso-position-vertical:absolute;mso-position-vertical-relative:text;v-text-anchor:top" o:gfxdata="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" filled="f" stroked="f" strokeweight=".5pt">
                 <v:textbox>
                   <w:txbxContent>
                     <w:p>
                       <w:r>
+                        <w:rPr>
+                          <w:noProof/>
+                        </w:rPr>
                         <w:drawing>
                           <wp:inline distT="0" distB="0" distL="0" distR="0" wp14:anchorId="44E73FE3" wp14:editId="768AB5E9">
                             <wp:extent cx="854710" cy="854710"/>
@@ -3682,7 +3701,7 @@
       <w:pPr>
         <w:pStyle w:val="Ttulo1"/>
       </w:pPr>
-      <w:bookmarkStart w:id="0" w:name="_Toc203601970"/>
+      <w:bookmarkStart w:id="0" w:name="_Toc203648569"/>
       <w:r>
         <w:t>INFORMACIÓN GENERAL</w:t>
       </w:r>
@@ -3692,7 +3711,7 @@
       <w:pPr>
         <w:pStyle w:val="Ttulo2"/>
       </w:pPr>
-      <w:bookmarkStart w:id="1" w:name="_Toc203601971"/>
+      <w:bookmarkStart w:id="1" w:name="_Toc203648570"/>
       <w:r>
         <w:t>Título</w:t>
       </w:r>
@@ -3723,7 +3742,7 @@
       <w:pPr>
         <w:pStyle w:val="Ttulo2"/>
       </w:pPr>
-      <w:bookmarkStart w:id="2" w:name="_Toc203601972"/>
+      <w:bookmarkStart w:id="2" w:name="_Toc203648571"/>
       <w:r>
         <w:t>Autor</w:t>
       </w:r>
@@ -3774,7 +3793,7 @@
       <w:pPr>
         <w:pStyle w:val="Ttulo2"/>
       </w:pPr>
-      <w:bookmarkStart w:id="3" w:name="_Toc203601973"/>
+      <w:bookmarkStart w:id="3" w:name="_Toc203648572"/>
       <w:r>
         <w:t>Asesor</w:t>
       </w:r>
@@ -3815,7 +3834,7 @@
       <w:pPr>
         <w:pStyle w:val="Ttulo2"/>
       </w:pPr>
-      <w:bookmarkStart w:id="4" w:name="_Toc203601974"/>
+      <w:bookmarkStart w:id="4" w:name="_Toc203648573"/>
       <w:r>
         <w:t>Proyecto presentado para lograr el:</w:t>
       </w:r>
@@ -3863,7 +3882,7 @@
       <w:pPr>
         <w:pStyle w:val="Ttulo2"/>
       </w:pPr>
-      <w:bookmarkStart w:id="5" w:name="_Toc203601975"/>
+      <w:bookmarkStart w:id="5" w:name="_Toc203648574"/>
       <w:r>
         <w:t>Línea de investigación</w:t>
       </w:r>
@@ -3885,7 +3904,7 @@
           <w:rFonts w:ascii="Times New Roman" w:hAnsi="Times New Roman" w:cs="Times New Roman"/>
           <w:sz w:val="24"/>
         </w:rPr>
-        <w:t>Ingenierías y Tecnologías</w:t>
+        <w:t>Ingeniería y Tecnología</w:t>
       </w:r>
     </w:p>
     <w:p>
@@ -3904,7 +3923,7 @@
       <w:pPr>
         <w:pStyle w:val="Ttulo2"/>
       </w:pPr>
-      <w:bookmarkStart w:id="6" w:name="_Toc203601976"/>
+      <w:bookmarkStart w:id="6" w:name="_Toc203648575"/>
       <w:r>
         <w:t>Duración estimada del proyecto</w:t>
       </w:r>
@@ -3926,7 +3945,7 @@
           <w:rFonts w:ascii="Times New Roman" w:hAnsi="Times New Roman" w:cs="Times New Roman"/>
           <w:sz w:val="24"/>
         </w:rPr>
-        <w:t>5</w:t>
+        <w:t>6</w:t>
       </w:r>
       <w:r>
         <w:rPr>
@@ -3953,7 +3972,7 @@
       <w:pPr>
         <w:pStyle w:val="Ttulo2"/>
       </w:pPr>
-      <w:bookmarkStart w:id="7" w:name="_Toc203601977"/>
+      <w:bookmarkStart w:id="7" w:name="_Toc203648576"/>
       <w:r>
         <w:t>Fecha de inicio</w:t>
       </w:r>
@@ -3995,7 +4014,7 @@
       <w:pPr>
         <w:pStyle w:val="Ttulo2"/>
       </w:pPr>
-      <w:bookmarkStart w:id="8" w:name="_Toc203601978"/>
+      <w:bookmarkStart w:id="8" w:name="_Toc203648577"/>
       <w:r>
         <w:t>Fecha de término</w:t>
       </w:r>
@@ -4017,7 +4036,28 @@
           <w:rFonts w:ascii="Times New Roman" w:hAnsi="Times New Roman" w:cs="Times New Roman"/>
           <w:sz w:val="24"/>
         </w:rPr>
-        <w:t>26/11/2025</w:t>
+        <w:t>26/</w:t>
+      </w:r>
+      <w:r>
+        <w:rPr>
+          <w:rFonts w:ascii="Times New Roman" w:hAnsi="Times New Roman" w:cs="Times New Roman"/>
+          <w:sz w:val="24"/>
+        </w:rPr>
+        <w:t>01</w:t>
+      </w:r>
+      <w:r>
+        <w:rPr>
+          <w:rFonts w:ascii="Times New Roman" w:hAnsi="Times New Roman" w:cs="Times New Roman"/>
+          <w:sz w:val="24"/>
+        </w:rPr>
+        <w:t>/202</w:t>
+      </w:r>
+      <w:r>
+        <w:rPr>
+          <w:rFonts w:ascii="Times New Roman" w:hAnsi="Times New Roman" w:cs="Times New Roman"/>
+          <w:sz w:val="24"/>
+        </w:rPr>
+        <w:t>6</w:t>
       </w:r>
     </w:p>
     <w:p>
@@ -4039,7 +4079,7 @@
       <w:pPr>
         <w:pStyle w:val="Ttulo1"/>
       </w:pPr>
-      <w:bookmarkStart w:id="9" w:name="_Toc203601979"/>
+      <w:bookmarkStart w:id="9" w:name="_Toc203648578"/>
       <w:r>
         <w:lastRenderedPageBreak/>
         <w:t>PLANTEAMIENTO DE LA INVESTIGACIÓN</w:t>
@@ -4050,7 +4090,7 @@
       <w:pPr>
         <w:pStyle w:val="Ttulo2"/>
       </w:pPr>
-      <w:bookmarkStart w:id="10" w:name="_Toc203601980"/>
+      <w:bookmarkStart w:id="10" w:name="_Toc203648579"/>
       <w:r>
         <w:t>Síntesis de la situación problemática</w:t>
       </w:r>
@@ -4132,7 +4172,7 @@
       <w:pPr>
         <w:pStyle w:val="Ttulo2"/>
       </w:pPr>
-      <w:bookmarkStart w:id="11" w:name="_Toc203601981"/>
+      <w:bookmarkStart w:id="11" w:name="_Toc203648580"/>
       <w:r>
         <w:t>Formulación del problema de investigación</w:t>
       </w:r>
@@ -4163,7 +4203,7 @@
       <w:pPr>
         <w:pStyle w:val="Ttulo2"/>
       </w:pPr>
-      <w:bookmarkStart w:id="12" w:name="_Toc203601982"/>
+      <w:bookmarkStart w:id="12" w:name="_Toc203648581"/>
       <w:r>
         <w:t>Objetivo general</w:t>
       </w:r>
@@ -4242,7 +4282,7 @@
       <w:pPr>
         <w:pStyle w:val="Ttulo2"/>
       </w:pPr>
-      <w:bookmarkStart w:id="13" w:name="_Toc203601983"/>
+      <w:bookmarkStart w:id="13" w:name="_Toc203648582"/>
       <w:r>
         <w:t>Objetivo</w:t>
       </w:r>
@@ -4392,7 +4432,7 @@
       <w:pPr>
         <w:pStyle w:val="Ttulo1"/>
       </w:pPr>
-      <w:bookmarkStart w:id="14" w:name="_Toc203601984"/>
+      <w:bookmarkStart w:id="14" w:name="_Toc203648583"/>
       <w:r>
         <w:t>DISEÑO TEÓRICO</w:t>
       </w:r>
@@ -4402,7 +4442,7 @@
       <w:pPr>
         <w:pStyle w:val="Ttulo2"/>
       </w:pPr>
-      <w:bookmarkStart w:id="15" w:name="_Toc203601985"/>
+      <w:bookmarkStart w:id="15" w:name="_Toc203648584"/>
       <w:r>
         <w:t>Antecedentes</w:t>
       </w:r>
@@ -5556,7 +5596,7 @@
       <w:pPr>
         <w:pStyle w:val="Ttulo2"/>
       </w:pPr>
-      <w:bookmarkStart w:id="16" w:name="_Toc203601986"/>
+      <w:bookmarkStart w:id="16" w:name="_Toc203648585"/>
       <w:r>
         <w:t>Bases teóricas</w:t>
       </w:r>
@@ -5972,7 +6012,7 @@
       <w:pPr>
         <w:pStyle w:val="Ttulo1"/>
       </w:pPr>
-      <w:bookmarkStart w:id="17" w:name="_Toc203601987"/>
+      <w:bookmarkStart w:id="17" w:name="_Toc203648586"/>
       <w:r>
         <w:t>DISEÑO METODOLÓGICO</w:t>
       </w:r>
@@ -5982,7 +6022,7 @@
       <w:pPr>
         <w:pStyle w:val="Ttulo2"/>
       </w:pPr>
-      <w:bookmarkStart w:id="18" w:name="_Toc203601988"/>
+      <w:bookmarkStart w:id="18" w:name="_Toc203648587"/>
       <w:r>
         <w:t>Tipificación de</w:t>
       </w:r>
@@ -6142,7 +6182,7 @@
       <w:pPr>
         <w:pStyle w:val="Ttulo2"/>
       </w:pPr>
-      <w:bookmarkStart w:id="20" w:name="_Toc203601989"/>
+      <w:bookmarkStart w:id="20" w:name="_Toc203648588"/>
       <w:r>
         <w:t>Diseño de investigación</w:t>
       </w:r>
@@ -6287,7 +6327,7 @@
       <w:pPr>
         <w:pStyle w:val="Ttulo2"/>
       </w:pPr>
-      <w:bookmarkStart w:id="21" w:name="_Toc203601990"/>
+      <w:bookmarkStart w:id="21" w:name="_Toc203648589"/>
       <w:r>
         <w:lastRenderedPageBreak/>
         <w:t>Tabla de operacionalización de variable</w:t>
@@ -6542,7 +6582,18 @@
                 <w:szCs w:val="20"/>
                 <w:lang w:val="es-PE"/>
               </w:rPr>
-              <w:t>Diseño de aplicación web</w:t>
+              <w:t>A</w:t>
+            </w:r>
+            <w:r>
+              <w:rPr>
+                <w:rFonts w:ascii="Times New Roman" w:hAnsi="Times New Roman" w:cs="Times New Roman"/>
+                <w:b w:val="0"/>
+                <w:bCs w:val="0"/>
+                <w:sz w:val="20"/>
+                <w:szCs w:val="20"/>
+                <w:lang w:val="es-PE"/>
+              </w:rPr>
+              <w:t>plicación web</w:t>
             </w:r>
           </w:p>
           <w:p>
@@ -8069,7 +8120,7 @@
       <w:pPr>
         <w:pStyle w:val="Ttulo2"/>
       </w:pPr>
-      <w:bookmarkStart w:id="23" w:name="_Toc203601991"/>
+      <w:bookmarkStart w:id="23" w:name="_Toc203648590"/>
       <w:r>
         <w:lastRenderedPageBreak/>
         <w:t>Población y muestra</w:t>
@@ -8208,7 +8259,7 @@
       <w:pPr>
         <w:pStyle w:val="Ttulo2"/>
       </w:pPr>
-      <w:bookmarkStart w:id="24" w:name="_Toc203601992"/>
+      <w:bookmarkStart w:id="24" w:name="_Toc203648591"/>
       <w:r>
         <w:t>Técnicas, instrumentos, equipos y materiales</w:t>
       </w:r>
@@ -8368,7 +8419,7 @@
         <w:pStyle w:val="Ttulo2"/>
       </w:pPr>
       <w:bookmarkStart w:id="25" w:name="_Toc203344834"/>
-      <w:bookmarkStart w:id="26" w:name="_Toc203601993"/>
+      <w:bookmarkStart w:id="26" w:name="_Toc203648592"/>
       <w:r>
         <w:t>Método de análisis</w:t>
       </w:r>
@@ -8430,10 +8481,34 @@
     </w:p>
     <w:p>
       <w:pPr>
+        <w:rPr>
+          <w:rFonts w:ascii="Times New Roman" w:hAnsi="Times New Roman" w:cs="Times New Roman"/>
+          <w:sz w:val="24"/>
+          <w:szCs w:val="24"/>
+        </w:rPr>
+        <w:sectPr>
+          <w:pgSz w:w="11906" w:h="16838"/>
+          <w:pgMar w:top="1418" w:right="1701" w:bottom="1418" w:left="1701" w:header="709" w:footer="709" w:gutter="0"/>
+          <w:cols w:space="708"/>
+          <w:docGrid w:linePitch="360"/>
+        </w:sectPr>
+      </w:pPr>
+      <w:r>
+        <w:rPr>
+          <w:rFonts w:ascii="Times New Roman" w:hAnsi="Times New Roman" w:cs="Times New Roman"/>
+          <w:sz w:val="24"/>
+          <w:szCs w:val="24"/>
+        </w:rPr>
+        <w:br w:type="page"/>
+      </w:r>
+    </w:p>
+    <w:p>
+      <w:pPr>
         <w:pStyle w:val="Ttulo1"/>
       </w:pPr>
-      <w:bookmarkStart w:id="27" w:name="_Toc203601994"/>
-      <w:r>
+      <w:bookmarkStart w:id="27" w:name="_Toc203648593"/>
+      <w:r>
+        <w:lastRenderedPageBreak/>
         <w:t>ACTIVIDADES Y RECURSOS</w:t>
       </w:r>
       <w:bookmarkEnd w:id="27"/>
@@ -8442,34 +8517,22 @@
       <w:pPr>
         <w:pStyle w:val="Ttulo2"/>
       </w:pPr>
-      <w:bookmarkStart w:id="28" w:name="_Toc203601995"/>
+      <w:bookmarkStart w:id="28" w:name="_Toc203648594"/>
       <w:r>
         <w:t>Cronograma</w:t>
       </w:r>
       <w:bookmarkEnd w:id="28"/>
     </w:p>
     <w:p>
-      <w:pPr>
-        <w:tabs>
-          <w:tab w:val="left" w:pos="851"/>
-        </w:tabs>
-        <w:spacing w:after="0" w:line="480" w:lineRule="auto"/>
-        <w:ind w:left="565" w:firstLine="851"/>
-      </w:pPr>
-      <w:r>
+      <w:r>
+        <w:rPr>
+          <w:noProof/>
+        </w:rPr>
         <w:drawing>
-          <wp:anchor distT="0" distB="0" distL="114300" distR="114300" simplePos="0" relativeHeight="251663360" behindDoc="0" locked="0" layoutInCell="1" allowOverlap="1" wp14:anchorId="47D3B411" wp14:editId="1D375724">
-            <wp:simplePos x="0" y="0"/>
-            <wp:positionH relativeFrom="margin">
-              <wp:align>center</wp:align>
-            </wp:positionH>
-            <wp:positionV relativeFrom="paragraph">
-              <wp:posOffset>711835</wp:posOffset>
-            </wp:positionV>
-            <wp:extent cx="6248400" cy="1441450"/>
-            <wp:effectExtent l="0" t="0" r="0" b="6350"/>
-            <wp:wrapSquare wrapText="bothSides"/>
-            <wp:docPr id="1661469786" name="Imagen 1"/>
+          <wp:inline distT="0" distB="0" distL="0" distR="0" wp14:anchorId="7B15F49F" wp14:editId="73AF8FAB">
+            <wp:extent cx="9260959" cy="1397203"/>
+            <wp:effectExtent l="0" t="0" r="0" b="0"/>
+            <wp:docPr id="195903480" name="Imagen 1"/>
             <wp:cNvGraphicFramePr>
               <a:graphicFrameLocks xmlns:a="http://schemas.openxmlformats.org/drawingml/2006/main" noChangeAspect="1"/>
             </wp:cNvGraphicFramePr>
@@ -8477,51 +8540,41 @@
               <a:graphicData uri="http://schemas.openxmlformats.org/drawingml/2006/picture">
                 <pic:pic xmlns:pic="http://schemas.openxmlformats.org/drawingml/2006/picture">
                   <pic:nvPicPr>
-                    <pic:cNvPr id="1661469786" name=""/>
+                    <pic:cNvPr id="195903480" name=""/>
                     <pic:cNvPicPr/>
                   </pic:nvPicPr>
-                  <pic:blipFill rotWithShape="1">
-                    <a:blip r:embed="rId13">
-                      <a:extLst>
-                        <a:ext uri="{28A0092B-C50C-407E-A947-70E740481C1C}">
-                          <a14:useLocalDpi xmlns:a14="http://schemas.microsoft.com/office/drawing/2010/main" val="0"/>
-                        </a:ext>
-                      </a:extLst>
-                    </a:blip>
-                    <a:srcRect r="9078"/>
-                    <a:stretch/>
+                  <pic:blipFill>
+                    <a:blip r:embed="rId13"/>
+                    <a:stretch>
+                      <a:fillRect/>
+                    </a:stretch>
                   </pic:blipFill>
-                  <pic:spPr bwMode="auto">
+                  <pic:spPr>
                     <a:xfrm>
                       <a:off x="0" y="0"/>
-                      <a:ext cx="6248400" cy="1441450"/>
+                      <a:ext cx="9642362" cy="1454745"/>
                     </a:xfrm>
                     <a:prstGeom prst="rect">
                       <a:avLst/>
                     </a:prstGeom>
-                    <a:ln>
-                      <a:noFill/>
-                    </a:ln>
-                    <a:extLst>
-                      <a:ext uri="{53640926-AAD7-44D8-BBD7-CCE9431645EC}">
-                        <a14:shadowObscured xmlns:a14="http://schemas.microsoft.com/office/drawing/2010/main"/>
-                      </a:ext>
-                    </a:extLst>
                   </pic:spPr>
                 </pic:pic>
               </a:graphicData>
             </a:graphic>
-            <wp14:sizeRelH relativeFrom="page">
-              <wp14:pctWidth>0</wp14:pctWidth>
-            </wp14:sizeRelH>
-            <wp14:sizeRelV relativeFrom="page">
-              <wp14:pctHeight>0</wp14:pctHeight>
-            </wp14:sizeRelV>
-          </wp:anchor>
+          </wp:inline>
         </w:drawing>
       </w:r>
-      <w:r>
-        <w:object w:dxaOrig="1541" w:dyaOrig="998" w14:anchorId="7E25F4F2">
+    </w:p>
+    <w:p>
+      <w:pPr>
+        <w:tabs>
+          <w:tab w:val="left" w:pos="851"/>
+        </w:tabs>
+        <w:spacing w:after="0" w:line="480" w:lineRule="auto"/>
+        <w:ind w:left="565" w:firstLine="851"/>
+      </w:pPr>
+      <w:r>
+        <w:object w:dxaOrig="1541" w:dyaOrig="998" w14:anchorId="3DF57E6F">
           <v:shapetype id="_x0000_t75" coordsize="21600,21600" o:spt="75" o:preferrelative="t" path="m@4@5l@4@11@9@11@9@5xe" filled="f" stroked="f">
             <v:stroke joinstyle="miter"/>
             <v:formulas>
@@ -8541,10 +8594,10 @@
             <v:path o:extrusionok="f" gradientshapeok="t" o:connecttype="rect"/>
             <o:lock v:ext="edit" aspectratio="t"/>
           </v:shapetype>
-          <v:shape id="_x0000_i1025" type="#_x0000_t75" style="width:77pt;height:50.1pt" o:ole="">
+          <v:shape id="_x0000_i1025" type="#_x0000_t75" style="width:77.25pt;height:50.25pt" o:ole="">
             <v:imagedata r:id="rId14" o:title=""/>
           </v:shape>
-          <o:OLEObject Type="Embed" ProgID="Package" ShapeID="_x0000_i1025" DrawAspect="Icon" ObjectID="_1814214716" r:id="rId15"/>
+          <o:OLEObject Type="Embed" ProgID="Package" ShapeID="_x0000_i1025" DrawAspect="Icon" ObjectID="_1816552395" r:id="rId15"/>
         </w:object>
       </w:r>
     </w:p>
@@ -8566,20 +8619,12 @@
         <w:rPr>
           <w:rFonts w:ascii="Times New Roman" w:hAnsi="Times New Roman" w:cs="Times New Roman"/>
         </w:rPr>
-      </w:pPr>
-    </w:p>
-    <w:p>
-      <w:pPr>
-        <w:rPr>
-          <w:rFonts w:ascii="Times New Roman" w:hAnsi="Times New Roman" w:cs="Times New Roman"/>
-        </w:rPr>
-      </w:pPr>
-    </w:p>
-    <w:p>
-      <w:pPr>
-        <w:rPr>
-          <w:rFonts w:ascii="Times New Roman" w:hAnsi="Times New Roman" w:cs="Times New Roman"/>
-        </w:rPr>
+        <w:sectPr>
+          <w:pgSz w:w="16838" w:h="11906" w:orient="landscape"/>
+          <w:pgMar w:top="1440" w:right="1440" w:bottom="1440" w:left="1440" w:header="706" w:footer="706" w:gutter="0"/>
+          <w:cols w:space="708"/>
+          <w:docGrid w:linePitch="360"/>
+        </w:sectPr>
       </w:pPr>
     </w:p>
     <w:p>
@@ -8593,45 +8638,17 @@
       <w:pPr>
         <w:pStyle w:val="Ttulo2"/>
       </w:pPr>
-      <w:bookmarkStart w:id="29" w:name="_Toc203601996"/>
-      <w:r>
-        <w:lastRenderedPageBreak/>
+      <w:bookmarkStart w:id="29" w:name="_Toc203648595"/>
+      <w:r>
         <w:t>Presupuesto</w:t>
       </w:r>
       <w:bookmarkEnd w:id="29"/>
-    </w:p>
-    <w:p>
-      <w:pPr>
-        <w:tabs>
-          <w:tab w:val="left" w:pos="851"/>
-        </w:tabs>
-        <w:rPr>
-          <w:rFonts w:ascii="Times New Roman" w:hAnsi="Times New Roman" w:cs="Times New Roman"/>
-          <w:b/>
-          <w:sz w:val="24"/>
-          <w:szCs w:val="24"/>
-        </w:rPr>
-      </w:pPr>
-      <w:r>
-        <w:tab/>
-      </w:r>
-      <w:r>
-        <w:tab/>
-      </w:r>
-      <w:r>
-        <w:object w:dxaOrig="1541" w:dyaOrig="998" w14:anchorId="379BE14B">
-          <v:shape id="_x0000_i1026" type="#_x0000_t75" style="width:77pt;height:50.1pt" o:ole="">
-            <v:imagedata r:id="rId16" o:title=""/>
-          </v:shape>
-          <o:OLEObject Type="Embed" ProgID="Excel.Sheet.12" ShapeID="_x0000_i1026" DrawAspect="Icon" ObjectID="_1814214717" r:id="rId17"/>
-        </w:object>
-      </w:r>
     </w:p>
     <w:tbl>
       <w:tblPr>
-        <w:tblStyle w:val="Tablaconcuadrcula4-nfasis1"/>
-        <w:tblpPr w:leftFromText="141" w:rightFromText="141" w:vertAnchor="page" w:horzAnchor="margin" w:tblpXSpec="center" w:tblpY="3148"/>
+        <w:tblStyle w:val="Tablaconcuadrcula4-nfasis5"/>
         <w:tblW w:w="0" w:type="auto"/>
+        <w:tblInd w:w="1435" w:type="dxa"/>
         <w:tblBorders>
           <w:top w:val="single" w:sz="4" w:space="0" w:color="auto"/>
           <w:left w:val="single" w:sz="4" w:space="0" w:color="auto"/>
@@ -8643,9 +8660,9 @@
         <w:tblLook w:val="04A0" w:firstRow="1" w:lastRow="0" w:firstColumn="1" w:lastColumn="0" w:noHBand="0" w:noVBand="1"/>
       </w:tblPr>
       <w:tblGrid>
-        <w:gridCol w:w="3709"/>
-        <w:gridCol w:w="1570"/>
-        <w:gridCol w:w="983"/>
+        <w:gridCol w:w="2606"/>
+        <w:gridCol w:w="2495"/>
+        <w:gridCol w:w="1289"/>
       </w:tblGrid>
       <w:tr>
         <w:trPr>
@@ -8654,23 +8671,20 @@
         <w:tc>
           <w:tcPr>
             <w:cnfStyle w:val="001000000000" w:firstRow="0" w:lastRow="0" w:firstColumn="1" w:lastColumn="0" w:oddVBand="0" w:evenVBand="0" w:oddHBand="0" w:evenHBand="0" w:firstRowFirstColumn="0" w:firstRowLastColumn="0" w:lastRowFirstColumn="0" w:lastRowLastColumn="0"/>
-            <w:tcW w:w="0" w:type="auto"/>
-            <w:vAlign w:val="center"/>
+            <w:tcW w:w="2606" w:type="dxa"/>
+            <w:tcBorders>
+              <w:top w:val="none" w:sz="0" w:space="0" w:color="auto"/>
+              <w:left w:val="none" w:sz="0" w:space="0" w:color="auto"/>
+              <w:bottom w:val="none" w:sz="0" w:space="0" w:color="auto"/>
+              <w:right w:val="none" w:sz="0" w:space="0" w:color="auto"/>
+            </w:tcBorders>
           </w:tcPr>
           <w:p>
-            <w:pPr>
-              <w:jc w:val="both"/>
-              <w:rPr>
-                <w:rFonts w:ascii="Times New Roman" w:hAnsi="Times New Roman" w:cs="Times New Roman"/>
-                <w:lang w:val="es-PE"/>
-              </w:rPr>
-            </w:pPr>
             <w:r>
               <w:rPr>
                 <w:rFonts w:ascii="Times New Roman" w:hAnsi="Times New Roman" w:cs="Times New Roman"/>
                 <w:b w:val="0"/>
                 <w:bCs w:val="0"/>
-                <w:lang w:val="es-PE"/>
               </w:rPr>
               <w:t>Concepto</w:t>
             </w:r>
@@ -8678,24 +8692,23 @@
         </w:tc>
         <w:tc>
           <w:tcPr>
-            <w:tcW w:w="0" w:type="auto"/>
-            <w:vAlign w:val="center"/>
+            <w:tcW w:w="2495" w:type="dxa"/>
+            <w:tcBorders>
+              <w:top w:val="none" w:sz="0" w:space="0" w:color="auto"/>
+              <w:left w:val="none" w:sz="0" w:space="0" w:color="auto"/>
+              <w:bottom w:val="none" w:sz="0" w:space="0" w:color="auto"/>
+              <w:right w:val="none" w:sz="0" w:space="0" w:color="auto"/>
+            </w:tcBorders>
           </w:tcPr>
           <w:p>
             <w:pPr>
-              <w:jc w:val="both"/>
               <w:cnfStyle w:val="100000000000" w:firstRow="1" w:lastRow="0" w:firstColumn="0" w:lastColumn="0" w:oddVBand="0" w:evenVBand="0" w:oddHBand="0" w:evenHBand="0" w:firstRowFirstColumn="0" w:firstRowLastColumn="0" w:lastRowFirstColumn="0" w:lastRowLastColumn="0"/>
-              <w:rPr>
-                <w:rFonts w:ascii="Times New Roman" w:hAnsi="Times New Roman" w:cs="Times New Roman"/>
-                <w:lang w:val="es-PE"/>
-              </w:rPr>
             </w:pPr>
             <w:r>
               <w:rPr>
                 <w:rFonts w:ascii="Times New Roman" w:hAnsi="Times New Roman" w:cs="Times New Roman"/>
                 <w:b w:val="0"/>
                 <w:bCs w:val="0"/>
-                <w:lang w:val="es-PE"/>
               </w:rPr>
               <w:t>Costo</w:t>
             </w:r>
@@ -8703,24 +8716,23 @@
         </w:tc>
         <w:tc>
           <w:tcPr>
-            <w:tcW w:w="0" w:type="auto"/>
-            <w:vAlign w:val="center"/>
+            <w:tcW w:w="1289" w:type="dxa"/>
+            <w:tcBorders>
+              <w:top w:val="none" w:sz="0" w:space="0" w:color="auto"/>
+              <w:left w:val="none" w:sz="0" w:space="0" w:color="auto"/>
+              <w:bottom w:val="none" w:sz="0" w:space="0" w:color="auto"/>
+              <w:right w:val="none" w:sz="0" w:space="0" w:color="auto"/>
+            </w:tcBorders>
           </w:tcPr>
           <w:p>
             <w:pPr>
-              <w:jc w:val="both"/>
               <w:cnfStyle w:val="100000000000" w:firstRow="1" w:lastRow="0" w:firstColumn="0" w:lastColumn="0" w:oddVBand="0" w:evenVBand="0" w:oddHBand="0" w:evenHBand="0" w:firstRowFirstColumn="0" w:firstRowLastColumn="0" w:lastRowFirstColumn="0" w:lastRowLastColumn="0"/>
-              <w:rPr>
-                <w:rFonts w:ascii="Times New Roman" w:hAnsi="Times New Roman" w:cs="Times New Roman"/>
-                <w:lang w:val="es-PE"/>
-              </w:rPr>
             </w:pPr>
             <w:r>
               <w:rPr>
                 <w:rFonts w:ascii="Times New Roman" w:hAnsi="Times New Roman" w:cs="Times New Roman"/>
                 <w:b w:val="0"/>
                 <w:bCs w:val="0"/>
-                <w:lang w:val="es-PE"/>
               </w:rPr>
               <w:t>Tiempo</w:t>
             </w:r>
@@ -8734,23 +8746,14 @@
         <w:tc>
           <w:tcPr>
             <w:cnfStyle w:val="001000000000" w:firstRow="0" w:lastRow="0" w:firstColumn="1" w:lastColumn="0" w:oddVBand="0" w:evenVBand="0" w:oddHBand="0" w:evenHBand="0" w:firstRowFirstColumn="0" w:firstRowLastColumn="0" w:lastRowFirstColumn="0" w:lastRowLastColumn="0"/>
-            <w:tcW w:w="0" w:type="auto"/>
-            <w:vAlign w:val="center"/>
+            <w:tcW w:w="2606" w:type="dxa"/>
           </w:tcPr>
           <w:p>
-            <w:pPr>
-              <w:jc w:val="both"/>
-              <w:rPr>
-                <w:rFonts w:ascii="Times New Roman" w:hAnsi="Times New Roman" w:cs="Times New Roman"/>
-                <w:lang w:val="es-PE"/>
-              </w:rPr>
-            </w:pPr>
             <w:r>
               <w:rPr>
                 <w:rFonts w:ascii="Times New Roman" w:hAnsi="Times New Roman" w:cs="Times New Roman"/>
                 <w:b w:val="0"/>
                 <w:bCs w:val="0"/>
-                <w:lang w:val="es-PE"/>
               </w:rPr>
               <w:t>Desarrollo de Base de datos</w:t>
             </w:r>
@@ -8758,22 +8761,15 @@
         </w:tc>
         <w:tc>
           <w:tcPr>
-            <w:tcW w:w="0" w:type="auto"/>
-            <w:vAlign w:val="center"/>
+            <w:tcW w:w="2495" w:type="dxa"/>
           </w:tcPr>
           <w:p>
             <w:pPr>
-              <w:jc w:val="both"/>
               <w:cnfStyle w:val="000000100000" w:firstRow="0" w:lastRow="0" w:firstColumn="0" w:lastColumn="0" w:oddVBand="0" w:evenVBand="0" w:oddHBand="1" w:evenHBand="0" w:firstRowFirstColumn="0" w:firstRowLastColumn="0" w:lastRowFirstColumn="0" w:lastRowLastColumn="0"/>
-              <w:rPr>
-                <w:rFonts w:ascii="Times New Roman" w:hAnsi="Times New Roman" w:cs="Times New Roman"/>
-                <w:lang w:val="es-PE"/>
-              </w:rPr>
             </w:pPr>
             <w:r>
               <w:rPr>
                 <w:rFonts w:ascii="Times New Roman" w:hAnsi="Times New Roman" w:cs="Times New Roman"/>
-                <w:lang w:val="es-PE"/>
               </w:rPr>
               <w:t>PEN 1,500.00</w:t>
             </w:r>
@@ -8781,23 +8777,16 @@
         </w:tc>
         <w:tc>
           <w:tcPr>
-            <w:tcW w:w="0" w:type="auto"/>
-            <w:vAlign w:val="center"/>
+            <w:tcW w:w="1289" w:type="dxa"/>
           </w:tcPr>
           <w:p>
             <w:pPr>
-              <w:jc w:val="both"/>
               <w:cnfStyle w:val="000000100000" w:firstRow="0" w:lastRow="0" w:firstColumn="0" w:lastColumn="0" w:oddVBand="0" w:evenVBand="0" w:oddHBand="1" w:evenHBand="0" w:firstRowFirstColumn="0" w:firstRowLastColumn="0" w:lastRowFirstColumn="0" w:lastRowLastColumn="0"/>
-              <w:rPr>
-                <w:rFonts w:ascii="Times New Roman" w:hAnsi="Times New Roman" w:cs="Times New Roman"/>
-                <w:lang w:val="es-PE"/>
-              </w:rPr>
             </w:pPr>
             <w:r>
               <w:rPr>
                 <w:rFonts w:ascii="Times New Roman" w:hAnsi="Times New Roman" w:cs="Times New Roman"/>
                 <w:color w:val="000000"/>
-                <w:lang w:val="es-PE"/>
               </w:rPr>
               <w:t> </w:t>
             </w:r>
@@ -8808,24 +8797,15 @@
         <w:tc>
           <w:tcPr>
             <w:cnfStyle w:val="001000000000" w:firstRow="0" w:lastRow="0" w:firstColumn="1" w:lastColumn="0" w:oddVBand="0" w:evenVBand="0" w:oddHBand="0" w:evenHBand="0" w:firstRowFirstColumn="0" w:firstRowLastColumn="0" w:lastRowFirstColumn="0" w:lastRowLastColumn="0"/>
-            <w:tcW w:w="0" w:type="auto"/>
-            <w:vAlign w:val="center"/>
+            <w:tcW w:w="2606" w:type="dxa"/>
           </w:tcPr>
           <w:p>
-            <w:pPr>
-              <w:jc w:val="both"/>
-              <w:rPr>
-                <w:rFonts w:ascii="Times New Roman" w:hAnsi="Times New Roman" w:cs="Times New Roman"/>
-                <w:lang w:val="es-PE"/>
-              </w:rPr>
-            </w:pPr>
             <w:r>
               <w:rPr>
                 <w:rFonts w:ascii="Times New Roman" w:hAnsi="Times New Roman" w:cs="Times New Roman"/>
                 <w:b w:val="0"/>
                 <w:bCs w:val="0"/>
                 <w:color w:val="000000"/>
-                <w:lang w:val="es-PE"/>
               </w:rPr>
               <w:t>Desarrollo de Backend</w:t>
             </w:r>
@@ -8833,23 +8813,16 @@
         </w:tc>
         <w:tc>
           <w:tcPr>
-            <w:tcW w:w="0" w:type="auto"/>
-            <w:vAlign w:val="center"/>
+            <w:tcW w:w="2495" w:type="dxa"/>
           </w:tcPr>
           <w:p>
             <w:pPr>
-              <w:jc w:val="both"/>
               <w:cnfStyle w:val="000000000000" w:firstRow="0" w:lastRow="0" w:firstColumn="0" w:lastColumn="0" w:oddVBand="0" w:evenVBand="0" w:oddHBand="0" w:evenHBand="0" w:firstRowFirstColumn="0" w:firstRowLastColumn="0" w:lastRowFirstColumn="0" w:lastRowLastColumn="0"/>
-              <w:rPr>
-                <w:rFonts w:ascii="Times New Roman" w:hAnsi="Times New Roman" w:cs="Times New Roman"/>
-                <w:lang w:val="es-PE"/>
-              </w:rPr>
             </w:pPr>
             <w:r>
               <w:rPr>
                 <w:rFonts w:ascii="Times New Roman" w:hAnsi="Times New Roman" w:cs="Times New Roman"/>
                 <w:color w:val="000000"/>
-                <w:lang w:val="es-PE"/>
               </w:rPr>
               <w:t>PEN 2,500.00</w:t>
             </w:r>
@@ -8857,23 +8830,16 @@
         </w:tc>
         <w:tc>
           <w:tcPr>
-            <w:tcW w:w="0" w:type="auto"/>
-            <w:vAlign w:val="center"/>
+            <w:tcW w:w="1289" w:type="dxa"/>
           </w:tcPr>
           <w:p>
             <w:pPr>
-              <w:jc w:val="both"/>
               <w:cnfStyle w:val="000000000000" w:firstRow="0" w:lastRow="0" w:firstColumn="0" w:lastColumn="0" w:oddVBand="0" w:evenVBand="0" w:oddHBand="0" w:evenHBand="0" w:firstRowFirstColumn="0" w:firstRowLastColumn="0" w:lastRowFirstColumn="0" w:lastRowLastColumn="0"/>
-              <w:rPr>
-                <w:rFonts w:ascii="Times New Roman" w:hAnsi="Times New Roman" w:cs="Times New Roman"/>
-                <w:lang w:val="es-PE"/>
-              </w:rPr>
             </w:pPr>
             <w:r>
               <w:rPr>
                 <w:rFonts w:ascii="Times New Roman" w:hAnsi="Times New Roman" w:cs="Times New Roman"/>
                 <w:color w:val="000000"/>
-                <w:lang w:val="es-PE"/>
               </w:rPr>
               <w:t> </w:t>
             </w:r>
@@ -8887,23 +8853,14 @@
         <w:tc>
           <w:tcPr>
             <w:cnfStyle w:val="001000000000" w:firstRow="0" w:lastRow="0" w:firstColumn="1" w:lastColumn="0" w:oddVBand="0" w:evenVBand="0" w:oddHBand="0" w:evenHBand="0" w:firstRowFirstColumn="0" w:firstRowLastColumn="0" w:lastRowFirstColumn="0" w:lastRowLastColumn="0"/>
-            <w:tcW w:w="0" w:type="auto"/>
-            <w:vAlign w:val="center"/>
+            <w:tcW w:w="2606" w:type="dxa"/>
           </w:tcPr>
           <w:p>
-            <w:pPr>
-              <w:jc w:val="both"/>
-              <w:rPr>
-                <w:rFonts w:ascii="Times New Roman" w:hAnsi="Times New Roman" w:cs="Times New Roman"/>
-                <w:lang w:val="es-PE"/>
-              </w:rPr>
-            </w:pPr>
             <w:r>
               <w:rPr>
                 <w:rFonts w:ascii="Times New Roman" w:hAnsi="Times New Roman" w:cs="Times New Roman"/>
                 <w:b w:val="0"/>
                 <w:bCs w:val="0"/>
-                <w:lang w:val="es-PE"/>
               </w:rPr>
               <w:t>Desarrollo de Frontend</w:t>
             </w:r>
@@ -8911,22 +8868,15 @@
         </w:tc>
         <w:tc>
           <w:tcPr>
-            <w:tcW w:w="0" w:type="auto"/>
-            <w:vAlign w:val="center"/>
+            <w:tcW w:w="2495" w:type="dxa"/>
           </w:tcPr>
           <w:p>
             <w:pPr>
-              <w:jc w:val="both"/>
               <w:cnfStyle w:val="000000100000" w:firstRow="0" w:lastRow="0" w:firstColumn="0" w:lastColumn="0" w:oddVBand="0" w:evenVBand="0" w:oddHBand="1" w:evenHBand="0" w:firstRowFirstColumn="0" w:firstRowLastColumn="0" w:lastRowFirstColumn="0" w:lastRowLastColumn="0"/>
-              <w:rPr>
-                <w:rFonts w:ascii="Times New Roman" w:hAnsi="Times New Roman" w:cs="Times New Roman"/>
-                <w:lang w:val="es-PE"/>
-              </w:rPr>
             </w:pPr>
             <w:r>
               <w:rPr>
                 <w:rFonts w:ascii="Times New Roman" w:hAnsi="Times New Roman" w:cs="Times New Roman"/>
-                <w:lang w:val="es-PE"/>
               </w:rPr>
               <w:t>PEN 2,000.00</w:t>
             </w:r>
@@ -8934,23 +8884,16 @@
         </w:tc>
         <w:tc>
           <w:tcPr>
-            <w:tcW w:w="0" w:type="auto"/>
-            <w:vAlign w:val="center"/>
+            <w:tcW w:w="1289" w:type="dxa"/>
           </w:tcPr>
           <w:p>
             <w:pPr>
-              <w:jc w:val="both"/>
               <w:cnfStyle w:val="000000100000" w:firstRow="0" w:lastRow="0" w:firstColumn="0" w:lastColumn="0" w:oddVBand="0" w:evenVBand="0" w:oddHBand="1" w:evenHBand="0" w:firstRowFirstColumn="0" w:firstRowLastColumn="0" w:lastRowFirstColumn="0" w:lastRowLastColumn="0"/>
-              <w:rPr>
-                <w:rFonts w:ascii="Times New Roman" w:hAnsi="Times New Roman" w:cs="Times New Roman"/>
-                <w:lang w:val="es-PE"/>
-              </w:rPr>
             </w:pPr>
             <w:r>
               <w:rPr>
                 <w:rFonts w:ascii="Times New Roman" w:hAnsi="Times New Roman" w:cs="Times New Roman"/>
                 <w:color w:val="000000"/>
-                <w:lang w:val="es-PE"/>
               </w:rPr>
               <w:t> </w:t>
             </w:r>
@@ -8961,24 +8904,15 @@
         <w:tc>
           <w:tcPr>
             <w:cnfStyle w:val="001000000000" w:firstRow="0" w:lastRow="0" w:firstColumn="1" w:lastColumn="0" w:oddVBand="0" w:evenVBand="0" w:oddHBand="0" w:evenHBand="0" w:firstRowFirstColumn="0" w:firstRowLastColumn="0" w:lastRowFirstColumn="0" w:lastRowLastColumn="0"/>
-            <w:tcW w:w="0" w:type="auto"/>
-            <w:vAlign w:val="center"/>
+            <w:tcW w:w="2606" w:type="dxa"/>
           </w:tcPr>
           <w:p>
-            <w:pPr>
-              <w:jc w:val="both"/>
-              <w:rPr>
-                <w:rFonts w:ascii="Times New Roman" w:hAnsi="Times New Roman" w:cs="Times New Roman"/>
-                <w:lang w:val="es-PE"/>
-              </w:rPr>
-            </w:pPr>
             <w:r>
               <w:rPr>
                 <w:rFonts w:ascii="Times New Roman" w:hAnsi="Times New Roman" w:cs="Times New Roman"/>
                 <w:b w:val="0"/>
                 <w:bCs w:val="0"/>
                 <w:color w:val="000000"/>
-                <w:lang w:val="es-PE"/>
               </w:rPr>
               <w:t>Hosting y dominio</w:t>
             </w:r>
@@ -8986,23 +8920,16 @@
         </w:tc>
         <w:tc>
           <w:tcPr>
-            <w:tcW w:w="0" w:type="auto"/>
-            <w:vAlign w:val="center"/>
+            <w:tcW w:w="2495" w:type="dxa"/>
           </w:tcPr>
           <w:p>
             <w:pPr>
-              <w:jc w:val="both"/>
               <w:cnfStyle w:val="000000000000" w:firstRow="0" w:lastRow="0" w:firstColumn="0" w:lastColumn="0" w:oddVBand="0" w:evenVBand="0" w:oddHBand="0" w:evenHBand="0" w:firstRowFirstColumn="0" w:firstRowLastColumn="0" w:lastRowFirstColumn="0" w:lastRowLastColumn="0"/>
-              <w:rPr>
-                <w:rFonts w:ascii="Times New Roman" w:hAnsi="Times New Roman" w:cs="Times New Roman"/>
-                <w:lang w:val="es-PE"/>
-              </w:rPr>
             </w:pPr>
             <w:r>
               <w:rPr>
                 <w:rFonts w:ascii="Times New Roman" w:hAnsi="Times New Roman" w:cs="Times New Roman"/>
                 <w:color w:val="000000"/>
-                <w:lang w:val="es-PE"/>
               </w:rPr>
               <w:t>PEN 200.00</w:t>
             </w:r>
@@ -9010,23 +8937,16 @@
         </w:tc>
         <w:tc>
           <w:tcPr>
-            <w:tcW w:w="0" w:type="auto"/>
-            <w:vAlign w:val="center"/>
+            <w:tcW w:w="1289" w:type="dxa"/>
           </w:tcPr>
           <w:p>
             <w:pPr>
-              <w:jc w:val="both"/>
               <w:cnfStyle w:val="000000000000" w:firstRow="0" w:lastRow="0" w:firstColumn="0" w:lastColumn="0" w:oddVBand="0" w:evenVBand="0" w:oddHBand="0" w:evenHBand="0" w:firstRowFirstColumn="0" w:firstRowLastColumn="0" w:lastRowFirstColumn="0" w:lastRowLastColumn="0"/>
-              <w:rPr>
-                <w:rFonts w:ascii="Times New Roman" w:hAnsi="Times New Roman" w:cs="Times New Roman"/>
-                <w:lang w:val="es-PE"/>
-              </w:rPr>
             </w:pPr>
             <w:r>
               <w:rPr>
                 <w:rFonts w:ascii="Times New Roman" w:hAnsi="Times New Roman" w:cs="Times New Roman"/>
                 <w:color w:val="000000"/>
-                <w:lang w:val="es-PE"/>
               </w:rPr>
               <w:t> </w:t>
             </w:r>
@@ -9040,23 +8960,14 @@
         <w:tc>
           <w:tcPr>
             <w:cnfStyle w:val="001000000000" w:firstRow="0" w:lastRow="0" w:firstColumn="1" w:lastColumn="0" w:oddVBand="0" w:evenVBand="0" w:oddHBand="0" w:evenHBand="0" w:firstRowFirstColumn="0" w:firstRowLastColumn="0" w:lastRowFirstColumn="0" w:lastRowLastColumn="0"/>
-            <w:tcW w:w="0" w:type="auto"/>
-            <w:vAlign w:val="center"/>
+            <w:tcW w:w="2606" w:type="dxa"/>
           </w:tcPr>
           <w:p>
-            <w:pPr>
-              <w:jc w:val="both"/>
-              <w:rPr>
-                <w:rFonts w:ascii="Times New Roman" w:hAnsi="Times New Roman" w:cs="Times New Roman"/>
-                <w:lang w:val="es-PE"/>
-              </w:rPr>
-            </w:pPr>
             <w:r>
               <w:rPr>
                 <w:rFonts w:ascii="Times New Roman" w:hAnsi="Times New Roman" w:cs="Times New Roman"/>
                 <w:b w:val="0"/>
                 <w:bCs w:val="0"/>
-                <w:lang w:val="es-PE"/>
               </w:rPr>
               <w:t xml:space="preserve">Electricidad </w:t>
             </w:r>
@@ -9064,22 +8975,15 @@
         </w:tc>
         <w:tc>
           <w:tcPr>
-            <w:tcW w:w="0" w:type="auto"/>
-            <w:vAlign w:val="center"/>
+            <w:tcW w:w="2495" w:type="dxa"/>
           </w:tcPr>
           <w:p>
             <w:pPr>
-              <w:jc w:val="both"/>
               <w:cnfStyle w:val="000000100000" w:firstRow="0" w:lastRow="0" w:firstColumn="0" w:lastColumn="0" w:oddVBand="0" w:evenVBand="0" w:oddHBand="1" w:evenHBand="0" w:firstRowFirstColumn="0" w:firstRowLastColumn="0" w:lastRowFirstColumn="0" w:lastRowLastColumn="0"/>
-              <w:rPr>
-                <w:rFonts w:ascii="Times New Roman" w:hAnsi="Times New Roman" w:cs="Times New Roman"/>
-                <w:lang w:val="es-PE"/>
-              </w:rPr>
             </w:pPr>
             <w:r>
               <w:rPr>
                 <w:rFonts w:ascii="Times New Roman" w:hAnsi="Times New Roman" w:cs="Times New Roman"/>
-                <w:lang w:val="es-PE"/>
               </w:rPr>
               <w:t>PEN 200.00</w:t>
             </w:r>
@@ -9087,22 +8991,15 @@
         </w:tc>
         <w:tc>
           <w:tcPr>
-            <w:tcW w:w="0" w:type="auto"/>
-            <w:vAlign w:val="center"/>
+            <w:tcW w:w="1289" w:type="dxa"/>
           </w:tcPr>
           <w:p>
             <w:pPr>
-              <w:jc w:val="both"/>
               <w:cnfStyle w:val="000000100000" w:firstRow="0" w:lastRow="0" w:firstColumn="0" w:lastColumn="0" w:oddVBand="0" w:evenVBand="0" w:oddHBand="1" w:evenHBand="0" w:firstRowFirstColumn="0" w:firstRowLastColumn="0" w:lastRowFirstColumn="0" w:lastRowLastColumn="0"/>
-              <w:rPr>
-                <w:rFonts w:ascii="Times New Roman" w:hAnsi="Times New Roman" w:cs="Times New Roman"/>
-                <w:lang w:val="es-PE"/>
-              </w:rPr>
             </w:pPr>
             <w:r>
               <w:rPr>
                 <w:rFonts w:ascii="Times New Roman" w:hAnsi="Times New Roman" w:cs="Times New Roman"/>
-                <w:lang w:val="es-PE"/>
               </w:rPr>
               <w:t>2 meses</w:t>
             </w:r>
@@ -9113,24 +9010,15 @@
         <w:tc>
           <w:tcPr>
             <w:cnfStyle w:val="001000000000" w:firstRow="0" w:lastRow="0" w:firstColumn="1" w:lastColumn="0" w:oddVBand="0" w:evenVBand="0" w:oddHBand="0" w:evenHBand="0" w:firstRowFirstColumn="0" w:firstRowLastColumn="0" w:lastRowFirstColumn="0" w:lastRowLastColumn="0"/>
-            <w:tcW w:w="0" w:type="auto"/>
-            <w:vAlign w:val="center"/>
+            <w:tcW w:w="2606" w:type="dxa"/>
           </w:tcPr>
           <w:p>
-            <w:pPr>
-              <w:jc w:val="both"/>
-              <w:rPr>
-                <w:rFonts w:ascii="Times New Roman" w:hAnsi="Times New Roman" w:cs="Times New Roman"/>
-                <w:lang w:val="es-PE"/>
-              </w:rPr>
-            </w:pPr>
             <w:r>
               <w:rPr>
                 <w:rFonts w:ascii="Times New Roman" w:hAnsi="Times New Roman" w:cs="Times New Roman"/>
                 <w:b w:val="0"/>
                 <w:bCs w:val="0"/>
                 <w:color w:val="000000"/>
-                <w:lang w:val="es-PE"/>
               </w:rPr>
               <w:t xml:space="preserve">Material de oficina </w:t>
             </w:r>
@@ -9138,23 +9026,16 @@
         </w:tc>
         <w:tc>
           <w:tcPr>
-            <w:tcW w:w="0" w:type="auto"/>
-            <w:vAlign w:val="center"/>
+            <w:tcW w:w="2495" w:type="dxa"/>
           </w:tcPr>
           <w:p>
             <w:pPr>
-              <w:jc w:val="both"/>
               <w:cnfStyle w:val="000000000000" w:firstRow="0" w:lastRow="0" w:firstColumn="0" w:lastColumn="0" w:oddVBand="0" w:evenVBand="0" w:oddHBand="0" w:evenHBand="0" w:firstRowFirstColumn="0" w:firstRowLastColumn="0" w:lastRowFirstColumn="0" w:lastRowLastColumn="0"/>
-              <w:rPr>
-                <w:rFonts w:ascii="Times New Roman" w:hAnsi="Times New Roman" w:cs="Times New Roman"/>
-                <w:lang w:val="es-PE"/>
-              </w:rPr>
             </w:pPr>
             <w:r>
               <w:rPr>
                 <w:rFonts w:ascii="Times New Roman" w:hAnsi="Times New Roman" w:cs="Times New Roman"/>
                 <w:color w:val="000000"/>
-                <w:lang w:val="es-PE"/>
               </w:rPr>
               <w:t>PEN 100.00</w:t>
             </w:r>
@@ -9162,23 +9043,16 @@
         </w:tc>
         <w:tc>
           <w:tcPr>
-            <w:tcW w:w="0" w:type="auto"/>
-            <w:vAlign w:val="center"/>
+            <w:tcW w:w="1289" w:type="dxa"/>
           </w:tcPr>
           <w:p>
             <w:pPr>
-              <w:jc w:val="both"/>
               <w:cnfStyle w:val="000000000000" w:firstRow="0" w:lastRow="0" w:firstColumn="0" w:lastColumn="0" w:oddVBand="0" w:evenVBand="0" w:oddHBand="0" w:evenHBand="0" w:firstRowFirstColumn="0" w:firstRowLastColumn="0" w:lastRowFirstColumn="0" w:lastRowLastColumn="0"/>
-              <w:rPr>
-                <w:rFonts w:ascii="Times New Roman" w:hAnsi="Times New Roman" w:cs="Times New Roman"/>
-                <w:lang w:val="es-PE"/>
-              </w:rPr>
             </w:pPr>
             <w:r>
               <w:rPr>
                 <w:rFonts w:ascii="Times New Roman" w:hAnsi="Times New Roman" w:cs="Times New Roman"/>
                 <w:color w:val="000000"/>
-                <w:lang w:val="es-PE"/>
               </w:rPr>
               <w:t> </w:t>
             </w:r>
@@ -9192,23 +9066,14 @@
         <w:tc>
           <w:tcPr>
             <w:cnfStyle w:val="001000000000" w:firstRow="0" w:lastRow="0" w:firstColumn="1" w:lastColumn="0" w:oddVBand="0" w:evenVBand="0" w:oddHBand="0" w:evenHBand="0" w:firstRowFirstColumn="0" w:firstRowLastColumn="0" w:lastRowFirstColumn="0" w:lastRowLastColumn="0"/>
-            <w:tcW w:w="0" w:type="auto"/>
-            <w:vAlign w:val="center"/>
+            <w:tcW w:w="2606" w:type="dxa"/>
           </w:tcPr>
           <w:p>
-            <w:pPr>
-              <w:jc w:val="both"/>
-              <w:rPr>
-                <w:rFonts w:ascii="Times New Roman" w:hAnsi="Times New Roman" w:cs="Times New Roman"/>
-                <w:lang w:val="es-PE"/>
-              </w:rPr>
-            </w:pPr>
             <w:r>
               <w:rPr>
                 <w:rFonts w:ascii="Times New Roman" w:hAnsi="Times New Roman" w:cs="Times New Roman"/>
                 <w:b w:val="0"/>
                 <w:bCs w:val="0"/>
-                <w:lang w:val="es-PE"/>
               </w:rPr>
               <w:t>Impresión y encuadernación de tesis</w:t>
             </w:r>
@@ -9216,22 +9081,15 @@
         </w:tc>
         <w:tc>
           <w:tcPr>
-            <w:tcW w:w="0" w:type="auto"/>
-            <w:vAlign w:val="center"/>
+            <w:tcW w:w="2495" w:type="dxa"/>
           </w:tcPr>
           <w:p>
             <w:pPr>
-              <w:jc w:val="both"/>
               <w:cnfStyle w:val="000000100000" w:firstRow="0" w:lastRow="0" w:firstColumn="0" w:lastColumn="0" w:oddVBand="0" w:evenVBand="0" w:oddHBand="1" w:evenHBand="0" w:firstRowFirstColumn="0" w:firstRowLastColumn="0" w:lastRowFirstColumn="0" w:lastRowLastColumn="0"/>
-              <w:rPr>
-                <w:rFonts w:ascii="Times New Roman" w:hAnsi="Times New Roman" w:cs="Times New Roman"/>
-                <w:lang w:val="es-PE"/>
-              </w:rPr>
             </w:pPr>
             <w:r>
               <w:rPr>
                 <w:rFonts w:ascii="Times New Roman" w:hAnsi="Times New Roman" w:cs="Times New Roman"/>
-                <w:lang w:val="es-PE"/>
               </w:rPr>
               <w:t>PEN 300.00</w:t>
             </w:r>
@@ -9239,23 +9097,16 @@
         </w:tc>
         <w:tc>
           <w:tcPr>
-            <w:tcW w:w="0" w:type="auto"/>
-            <w:vAlign w:val="center"/>
+            <w:tcW w:w="1289" w:type="dxa"/>
           </w:tcPr>
           <w:p>
             <w:pPr>
-              <w:jc w:val="both"/>
               <w:cnfStyle w:val="000000100000" w:firstRow="0" w:lastRow="0" w:firstColumn="0" w:lastColumn="0" w:oddVBand="0" w:evenVBand="0" w:oddHBand="1" w:evenHBand="0" w:firstRowFirstColumn="0" w:firstRowLastColumn="0" w:lastRowFirstColumn="0" w:lastRowLastColumn="0"/>
-              <w:rPr>
-                <w:rFonts w:ascii="Times New Roman" w:hAnsi="Times New Roman" w:cs="Times New Roman"/>
-                <w:lang w:val="es-PE"/>
-              </w:rPr>
             </w:pPr>
             <w:r>
               <w:rPr>
                 <w:rFonts w:ascii="Times New Roman" w:hAnsi="Times New Roman" w:cs="Times New Roman"/>
                 <w:color w:val="000000"/>
-                <w:lang w:val="es-PE"/>
               </w:rPr>
               <w:t> </w:t>
             </w:r>
@@ -9266,24 +9117,15 @@
         <w:tc>
           <w:tcPr>
             <w:cnfStyle w:val="001000000000" w:firstRow="0" w:lastRow="0" w:firstColumn="1" w:lastColumn="0" w:oddVBand="0" w:evenVBand="0" w:oddHBand="0" w:evenHBand="0" w:firstRowFirstColumn="0" w:firstRowLastColumn="0" w:lastRowFirstColumn="0" w:lastRowLastColumn="0"/>
-            <w:tcW w:w="0" w:type="auto"/>
-            <w:vAlign w:val="center"/>
+            <w:tcW w:w="2606" w:type="dxa"/>
           </w:tcPr>
           <w:p>
-            <w:pPr>
-              <w:jc w:val="both"/>
-              <w:rPr>
-                <w:rFonts w:ascii="Times New Roman" w:hAnsi="Times New Roman" w:cs="Times New Roman"/>
-                <w:lang w:val="es-PE"/>
-              </w:rPr>
-            </w:pPr>
             <w:r>
               <w:rPr>
                 <w:rFonts w:ascii="Times New Roman" w:hAnsi="Times New Roman" w:cs="Times New Roman"/>
                 <w:b w:val="0"/>
                 <w:bCs w:val="0"/>
                 <w:color w:val="000000"/>
-                <w:lang w:val="es-PE"/>
               </w:rPr>
               <w:t>Imprevistos (10%)</w:t>
             </w:r>
@@ -9291,23 +9133,16 @@
         </w:tc>
         <w:tc>
           <w:tcPr>
-            <w:tcW w:w="0" w:type="auto"/>
-            <w:vAlign w:val="center"/>
+            <w:tcW w:w="2495" w:type="dxa"/>
           </w:tcPr>
           <w:p>
             <w:pPr>
-              <w:jc w:val="both"/>
               <w:cnfStyle w:val="000000000000" w:firstRow="0" w:lastRow="0" w:firstColumn="0" w:lastColumn="0" w:oddVBand="0" w:evenVBand="0" w:oddHBand="0" w:evenHBand="0" w:firstRowFirstColumn="0" w:firstRowLastColumn="0" w:lastRowFirstColumn="0" w:lastRowLastColumn="0"/>
-              <w:rPr>
-                <w:rFonts w:ascii="Times New Roman" w:hAnsi="Times New Roman" w:cs="Times New Roman"/>
-                <w:lang w:val="es-PE"/>
-              </w:rPr>
             </w:pPr>
             <w:r>
               <w:rPr>
                 <w:rFonts w:ascii="Times New Roman" w:hAnsi="Times New Roman" w:cs="Times New Roman"/>
                 <w:color w:val="000000"/>
-                <w:lang w:val="es-PE"/>
               </w:rPr>
               <w:t>PEN 680.00</w:t>
             </w:r>
@@ -9315,23 +9150,16 @@
         </w:tc>
         <w:tc>
           <w:tcPr>
-            <w:tcW w:w="0" w:type="auto"/>
-            <w:vAlign w:val="center"/>
+            <w:tcW w:w="1289" w:type="dxa"/>
           </w:tcPr>
           <w:p>
             <w:pPr>
-              <w:jc w:val="both"/>
               <w:cnfStyle w:val="000000000000" w:firstRow="0" w:lastRow="0" w:firstColumn="0" w:lastColumn="0" w:oddVBand="0" w:evenVBand="0" w:oddHBand="0" w:evenHBand="0" w:firstRowFirstColumn="0" w:firstRowLastColumn="0" w:lastRowFirstColumn="0" w:lastRowLastColumn="0"/>
-              <w:rPr>
-                <w:rFonts w:ascii="Times New Roman" w:hAnsi="Times New Roman" w:cs="Times New Roman"/>
-                <w:lang w:val="es-PE"/>
-              </w:rPr>
             </w:pPr>
             <w:r>
               <w:rPr>
                 <w:rFonts w:ascii="Times New Roman" w:hAnsi="Times New Roman" w:cs="Times New Roman"/>
                 <w:color w:val="000000"/>
-                <w:lang w:val="es-PE"/>
               </w:rPr>
               <w:t> </w:t>
             </w:r>
@@ -9345,23 +9173,14 @@
         <w:tc>
           <w:tcPr>
             <w:cnfStyle w:val="001000000000" w:firstRow="0" w:lastRow="0" w:firstColumn="1" w:lastColumn="0" w:oddVBand="0" w:evenVBand="0" w:oddHBand="0" w:evenHBand="0" w:firstRowFirstColumn="0" w:firstRowLastColumn="0" w:lastRowFirstColumn="0" w:lastRowLastColumn="0"/>
-            <w:tcW w:w="0" w:type="auto"/>
-            <w:vAlign w:val="center"/>
+            <w:tcW w:w="2606" w:type="dxa"/>
           </w:tcPr>
           <w:p>
-            <w:pPr>
-              <w:jc w:val="both"/>
-              <w:rPr>
-                <w:rFonts w:ascii="Times New Roman" w:hAnsi="Times New Roman" w:cs="Times New Roman"/>
-                <w:lang w:val="es-PE"/>
-              </w:rPr>
-            </w:pPr>
             <w:r>
               <w:rPr>
                 <w:rFonts w:ascii="Times New Roman" w:hAnsi="Times New Roman" w:cs="Times New Roman"/>
                 <w:b w:val="0"/>
                 <w:bCs w:val="0"/>
-                <w:lang w:val="es-PE"/>
               </w:rPr>
               <w:t>Total</w:t>
             </w:r>
@@ -9369,23 +9188,16 @@
         </w:tc>
         <w:tc>
           <w:tcPr>
-            <w:tcW w:w="0" w:type="auto"/>
-            <w:vAlign w:val="center"/>
+            <w:tcW w:w="2495" w:type="dxa"/>
           </w:tcPr>
           <w:p>
             <w:pPr>
-              <w:jc w:val="both"/>
               <w:cnfStyle w:val="000000100000" w:firstRow="0" w:lastRow="0" w:firstColumn="0" w:lastColumn="0" w:oddVBand="0" w:evenVBand="0" w:oddHBand="1" w:evenHBand="0" w:firstRowFirstColumn="0" w:firstRowLastColumn="0" w:lastRowFirstColumn="0" w:lastRowLastColumn="0"/>
-              <w:rPr>
-                <w:rFonts w:ascii="Times New Roman" w:hAnsi="Times New Roman" w:cs="Times New Roman"/>
-                <w:lang w:val="es-PE"/>
-              </w:rPr>
             </w:pPr>
             <w:r>
               <w:rPr>
                 <w:rFonts w:ascii="Times New Roman" w:hAnsi="Times New Roman" w:cs="Times New Roman"/>
                 <w:color w:val="000000"/>
-                <w:lang w:val="es-PE"/>
               </w:rPr>
               <w:t>PEN 7,480.00</w:t>
             </w:r>
@@ -9393,23 +9205,16 @@
         </w:tc>
         <w:tc>
           <w:tcPr>
-            <w:tcW w:w="0" w:type="auto"/>
-            <w:vAlign w:val="center"/>
+            <w:tcW w:w="1289" w:type="dxa"/>
           </w:tcPr>
           <w:p>
             <w:pPr>
-              <w:jc w:val="both"/>
               <w:cnfStyle w:val="000000100000" w:firstRow="0" w:lastRow="0" w:firstColumn="0" w:lastColumn="0" w:oddVBand="0" w:evenVBand="0" w:oddHBand="1" w:evenHBand="0" w:firstRowFirstColumn="0" w:firstRowLastColumn="0" w:lastRowFirstColumn="0" w:lastRowLastColumn="0"/>
-              <w:rPr>
-                <w:rFonts w:ascii="Times New Roman" w:hAnsi="Times New Roman" w:cs="Times New Roman"/>
-                <w:lang w:val="es-PE"/>
-              </w:rPr>
             </w:pPr>
             <w:r>
               <w:rPr>
                 <w:rFonts w:ascii="Times New Roman" w:hAnsi="Times New Roman" w:cs="Times New Roman"/>
                 <w:color w:val="000000"/>
-                <w:lang w:val="es-PE"/>
               </w:rPr>
               <w:t> </w:t>
             </w:r>
@@ -9419,57 +9224,34 @@
     </w:tbl>
     <w:p>
       <w:pPr>
-        <w:rPr>
-          <w:rFonts w:ascii="Times New Roman" w:hAnsi="Times New Roman" w:cs="Times New Roman"/>
-          <w:sz w:val="24"/>
-          <w:szCs w:val="24"/>
-        </w:rPr>
-      </w:pPr>
-    </w:p>
-    <w:p>
-      <w:pPr>
-        <w:rPr>
-          <w:rFonts w:ascii="Times New Roman" w:hAnsi="Times New Roman" w:cs="Times New Roman"/>
-          <w:sz w:val="24"/>
-          <w:szCs w:val="24"/>
-        </w:rPr>
-      </w:pPr>
-    </w:p>
-    <w:p>
-      <w:pPr>
-        <w:rPr>
-          <w:rFonts w:ascii="Times New Roman" w:hAnsi="Times New Roman" w:cs="Times New Roman"/>
-          <w:sz w:val="24"/>
-          <w:szCs w:val="24"/>
-        </w:rPr>
-      </w:pPr>
-    </w:p>
-    <w:p>
-      <w:pPr>
-        <w:rPr>
-          <w:rFonts w:ascii="Times New Roman" w:hAnsi="Times New Roman" w:cs="Times New Roman"/>
-          <w:sz w:val="24"/>
-          <w:szCs w:val="24"/>
-        </w:rPr>
-      </w:pPr>
-    </w:p>
-    <w:p>
-      <w:pPr>
-        <w:rPr>
-          <w:rFonts w:ascii="Times New Roman" w:hAnsi="Times New Roman" w:cs="Times New Roman"/>
-          <w:sz w:val="24"/>
-          <w:szCs w:val="24"/>
-        </w:rPr>
-      </w:pPr>
-    </w:p>
-    <w:p>
-      <w:pPr>
-        <w:rPr>
-          <w:rFonts w:ascii="Times New Roman" w:hAnsi="Times New Roman" w:cs="Times New Roman"/>
-          <w:sz w:val="24"/>
-          <w:szCs w:val="24"/>
-        </w:rPr>
-      </w:pPr>
+        <w:tabs>
+          <w:tab w:val="left" w:pos="851"/>
+        </w:tabs>
+      </w:pPr>
+    </w:p>
+    <w:p>
+      <w:pPr>
+        <w:tabs>
+          <w:tab w:val="left" w:pos="851"/>
+        </w:tabs>
+        <w:rPr>
+          <w:rFonts w:ascii="Times New Roman" w:hAnsi="Times New Roman" w:cs="Times New Roman"/>
+          <w:b/>
+          <w:sz w:val="24"/>
+          <w:szCs w:val="24"/>
+        </w:rPr>
+      </w:pPr>
+      <w:r>
+        <w:tab/>
+      </w:r>
+      <w:r>
+        <w:object w:dxaOrig="1541" w:dyaOrig="998" w14:anchorId="379BE14B">
+          <v:shape id="_x0000_i1026" type="#_x0000_t75" style="width:77.25pt;height:50.25pt" o:ole="">
+            <v:imagedata r:id="rId16" o:title=""/>
+          </v:shape>
+          <o:OLEObject Type="Embed" ProgID="Excel.Sheet.12" ShapeID="_x0000_i1026" DrawAspect="Icon" ObjectID="_1816552396" r:id="rId17"/>
+        </w:object>
+      </w:r>
     </w:p>
     <w:p>
       <w:pPr>
@@ -9488,7 +9270,7 @@
       <w:pPr>
         <w:pStyle w:val="Ttulo2"/>
       </w:pPr>
-      <w:bookmarkStart w:id="30" w:name="_Toc203601997"/>
+      <w:bookmarkStart w:id="30" w:name="_Toc203648596"/>
       <w:r>
         <w:t>Financiamiento</w:t>
       </w:r>
@@ -9551,7 +9333,7 @@
       <w:pPr>
         <w:pStyle w:val="Ttulo2"/>
       </w:pPr>
-      <w:bookmarkStart w:id="31" w:name="_Toc203601998"/>
+      <w:bookmarkStart w:id="31" w:name="_Toc203648597"/>
       <w:r>
         <w:t>Productos y difusión de resultados</w:t>
       </w:r>
@@ -9566,6 +9348,7 @@
         <w:jc w:val="both"/>
         <w:rPr>
           <w:rFonts w:ascii="Times New Roman" w:hAnsi="Times New Roman" w:cs="Times New Roman"/>
+          <w:b/>
           <w:sz w:val="24"/>
           <w:szCs w:val="24"/>
         </w:rPr>
@@ -9578,48 +9361,6 @@
         </w:rPr>
         <w:tab/>
       </w:r>
-      <w:r>
-        <w:rPr>
-          <w:rFonts w:ascii="Times New Roman" w:hAnsi="Times New Roman" w:cs="Times New Roman"/>
-          <w:sz w:val="24"/>
-          <w:szCs w:val="24"/>
-        </w:rPr>
-        <w:t xml:space="preserve">Se presentará el </w:t>
-      </w:r>
-      <w:r>
-        <w:rPr>
-          <w:rFonts w:ascii="Times New Roman" w:hAnsi="Times New Roman" w:cs="Times New Roman"/>
-          <w:sz w:val="24"/>
-          <w:szCs w:val="24"/>
-        </w:rPr>
-        <w:t xml:space="preserve">informe final y el </w:t>
-      </w:r>
-      <w:r>
-        <w:rPr>
-          <w:rFonts w:ascii="Times New Roman" w:hAnsi="Times New Roman" w:cs="Times New Roman"/>
-          <w:sz w:val="24"/>
-          <w:szCs w:val="24"/>
-        </w:rPr>
-        <w:t>artículo científico a la editorial de la UNPRG</w:t>
-      </w:r>
-      <w:r>
-        <w:rPr>
-          <w:rFonts w:ascii="Times New Roman" w:hAnsi="Times New Roman" w:cs="Times New Roman"/>
-          <w:sz w:val="24"/>
-          <w:szCs w:val="24"/>
-        </w:rPr>
-        <w:t>.</w:t>
-      </w:r>
-    </w:p>
-    <w:p>
-      <w:pPr>
-        <w:rPr>
-          <w:rFonts w:ascii="Times New Roman" w:hAnsi="Times New Roman" w:cs="Times New Roman"/>
-          <w:b/>
-          <w:sz w:val="24"/>
-          <w:szCs w:val="24"/>
-        </w:rPr>
-      </w:pPr>
       <w:r>
         <w:rPr>
           <w:rFonts w:ascii="Times New Roman" w:hAnsi="Times New Roman" w:cs="Times New Roman"/>
@@ -10018,7 +9759,6 @@
           <w:sz w:val="24"/>
           <w:szCs w:val="24"/>
         </w:rPr>
-        <w:lastRenderedPageBreak/>
         <w:tab/>
       </w:r>
       <w:r>
@@ -10282,6 +10022,7 @@
           <w:rFonts w:ascii="Times New Roman" w:hAnsi="Times New Roman" w:cs="Times New Roman"/>
           <w:sz w:val="24"/>
           <w:szCs w:val="24"/>
+          <w:lang w:val="en-US"/>
         </w:rPr>
       </w:pPr>
       <w:r>
@@ -10293,113 +10034,14 @@
         </w:rPr>
         <w:tab/>
       </w:r>
-      <w:proofErr w:type="spellStart"/>
-      <w:r>
-        <w:rPr>
-          <w:rFonts w:ascii="Times New Roman" w:hAnsi="Times New Roman" w:cs="Times New Roman"/>
-          <w:sz w:val="24"/>
-          <w:szCs w:val="24"/>
-        </w:rPr>
-        <w:t>Stallings</w:t>
-      </w:r>
-      <w:proofErr w:type="spellEnd"/>
-      <w:r>
-        <w:rPr>
-          <w:rFonts w:ascii="Times New Roman" w:hAnsi="Times New Roman" w:cs="Times New Roman"/>
-          <w:sz w:val="24"/>
-          <w:szCs w:val="24"/>
-        </w:rPr>
-        <w:t xml:space="preserve">, W. (2022). </w:t>
-      </w:r>
-      <w:proofErr w:type="spellStart"/>
-      <w:r>
-        <w:rPr>
-          <w:rFonts w:ascii="Times New Roman" w:hAnsi="Times New Roman" w:cs="Times New Roman"/>
-          <w:sz w:val="24"/>
-          <w:szCs w:val="24"/>
-        </w:rPr>
-        <w:t>Cryptography</w:t>
-      </w:r>
-      <w:proofErr w:type="spellEnd"/>
-      <w:r>
-        <w:rPr>
-          <w:rFonts w:ascii="Times New Roman" w:hAnsi="Times New Roman" w:cs="Times New Roman"/>
-          <w:sz w:val="24"/>
-          <w:szCs w:val="24"/>
-        </w:rPr>
-        <w:t xml:space="preserve"> and </w:t>
-      </w:r>
-      <w:proofErr w:type="spellStart"/>
-      <w:r>
-        <w:rPr>
-          <w:rFonts w:ascii="Times New Roman" w:hAnsi="Times New Roman" w:cs="Times New Roman"/>
-          <w:sz w:val="24"/>
-          <w:szCs w:val="24"/>
-        </w:rPr>
-        <w:t>network</w:t>
-      </w:r>
-      <w:proofErr w:type="spellEnd"/>
-      <w:r>
-        <w:rPr>
-          <w:rFonts w:ascii="Times New Roman" w:hAnsi="Times New Roman" w:cs="Times New Roman"/>
-          <w:sz w:val="24"/>
-          <w:szCs w:val="24"/>
-        </w:rPr>
-        <w:t xml:space="preserve"> </w:t>
-      </w:r>
-      <w:proofErr w:type="spellStart"/>
-      <w:r>
-        <w:rPr>
-          <w:rFonts w:ascii="Times New Roman" w:hAnsi="Times New Roman" w:cs="Times New Roman"/>
-          <w:sz w:val="24"/>
-          <w:szCs w:val="24"/>
-        </w:rPr>
-        <w:t>security</w:t>
-      </w:r>
-      <w:proofErr w:type="spellEnd"/>
-      <w:r>
-        <w:rPr>
-          <w:rFonts w:ascii="Times New Roman" w:hAnsi="Times New Roman" w:cs="Times New Roman"/>
-          <w:sz w:val="24"/>
-          <w:szCs w:val="24"/>
-        </w:rPr>
-        <w:t xml:space="preserve">: </w:t>
-      </w:r>
-      <w:proofErr w:type="spellStart"/>
-      <w:r>
-        <w:rPr>
-          <w:rFonts w:ascii="Times New Roman" w:hAnsi="Times New Roman" w:cs="Times New Roman"/>
-          <w:sz w:val="24"/>
-          <w:szCs w:val="24"/>
-        </w:rPr>
-        <w:t>Principles</w:t>
-      </w:r>
-      <w:proofErr w:type="spellEnd"/>
-      <w:r>
-        <w:rPr>
-          <w:rFonts w:ascii="Times New Roman" w:hAnsi="Times New Roman" w:cs="Times New Roman"/>
-          <w:sz w:val="24"/>
-          <w:szCs w:val="24"/>
-        </w:rPr>
-        <w:t xml:space="preserve"> and </w:t>
-      </w:r>
-      <w:proofErr w:type="spellStart"/>
-      <w:r>
-        <w:rPr>
-          <w:rFonts w:ascii="Times New Roman" w:hAnsi="Times New Roman" w:cs="Times New Roman"/>
-          <w:sz w:val="24"/>
-          <w:szCs w:val="24"/>
-        </w:rPr>
-        <w:t>practice</w:t>
-      </w:r>
-      <w:proofErr w:type="spellEnd"/>
-      <w:r>
-        <w:rPr>
-          <w:rFonts w:ascii="Times New Roman" w:hAnsi="Times New Roman" w:cs="Times New Roman"/>
-          <w:sz w:val="24"/>
-          <w:szCs w:val="24"/>
-        </w:rPr>
-        <w:t xml:space="preserve"> (8th ed., global ed.). </w:t>
+      <w:r>
+        <w:rPr>
+          <w:rFonts w:ascii="Times New Roman" w:hAnsi="Times New Roman" w:cs="Times New Roman"/>
+          <w:sz w:val="24"/>
+          <w:szCs w:val="24"/>
+          <w:lang w:val="en-US"/>
+        </w:rPr>
+        <w:t xml:space="preserve">Stallings, W. (2022). Cryptography and network security: Principles and practice (8th ed., global ed.). </w:t>
       </w:r>
       <w:hyperlink r:id="rId29" w:history="1">
         <w:r>
@@ -10408,6 +10050,7 @@
             <w:rFonts w:ascii="Times New Roman" w:hAnsi="Times New Roman" w:cs="Times New Roman"/>
             <w:sz w:val="24"/>
             <w:szCs w:val="24"/>
+            <w:lang w:val="en-US"/>
           </w:rPr>
           <w:t>Https://dl1.technet24.ir/Downloads/ebooks/Cryptography-and-Network-Security-Principles-and-Practice-Global-Edition-Pearson_Technet24.pdf</w:t>
         </w:r>
@@ -10431,8 +10074,16 @@
           <w:rFonts w:ascii="Times New Roman" w:hAnsi="Times New Roman" w:cs="Times New Roman"/>
           <w:sz w:val="24"/>
           <w:szCs w:val="24"/>
+          <w:lang w:val="en-US"/>
         </w:rPr>
         <w:tab/>
+      </w:r>
+      <w:r>
+        <w:rPr>
+          <w:rFonts w:ascii="Times New Roman" w:hAnsi="Times New Roman" w:cs="Times New Roman"/>
+          <w:sz w:val="24"/>
+          <w:szCs w:val="24"/>
+        </w:rPr>
         <w:t xml:space="preserve">Vásquez, E., &amp; Carranza, L. (2021). Automatización del proceso para mejorar la gestión y control de proyectos de investigación. Universidad Señor de Sipán. </w:t>
       </w:r>
       <w:hyperlink r:id="rId30" w:history="1">
@@ -10466,6 +10117,7 @@
           <w:sz w:val="24"/>
           <w:szCs w:val="24"/>
         </w:rPr>
+        <w:lastRenderedPageBreak/>
         <w:tab/>
         <w:t xml:space="preserve">Vásquez, J. (2020). Sistema informático de registro y seguimiento de proyectos de tesis. Universidad Nacional del Santa. </w:t>
       </w:r>
@@ -10500,6 +10152,7 @@
           <w:rFonts w:ascii="Times New Roman" w:hAnsi="Times New Roman" w:cs="Times New Roman"/>
           <w:sz w:val="24"/>
           <w:szCs w:val="24"/>
+          <w:lang w:val="en-US"/>
         </w:rPr>
       </w:pPr>
       <w:r>
@@ -10509,7 +10162,16 @@
           <w:szCs w:val="24"/>
         </w:rPr>
         <w:tab/>
-        <w:t xml:space="preserve">Vista de Sistema informático para la gestión de proyectos de ciencia y técnica en la Universidad de Holguín. (2024). Eumed.net. </w:t>
+        <w:t xml:space="preserve">Vista de Sistema informático para la gestión de proyectos de ciencia y técnica en la Universidad de Holguín. </w:t>
+      </w:r>
+      <w:r>
+        <w:rPr>
+          <w:rFonts w:ascii="Times New Roman" w:hAnsi="Times New Roman" w:cs="Times New Roman"/>
+          <w:sz w:val="24"/>
+          <w:szCs w:val="24"/>
+          <w:lang w:val="en-US"/>
+        </w:rPr>
+        <w:t xml:space="preserve">(2024). Eumed.net. </w:t>
       </w:r>
       <w:hyperlink r:id="rId32" w:history="1">
         <w:r>
@@ -10518,6 +10180,7 @@
             <w:rFonts w:ascii="Times New Roman" w:hAnsi="Times New Roman" w:cs="Times New Roman"/>
             <w:sz w:val="24"/>
             <w:szCs w:val="24"/>
+            <w:lang w:val="en-US"/>
           </w:rPr>
           <w:t>Https://ojs.eumed.net/rev/index.php/rilco/article/view/13186gcl/13186_htm</w:t>
         </w:r>
@@ -10527,6 +10190,7 @@
           <w:rFonts w:ascii="Times New Roman" w:hAnsi="Times New Roman" w:cs="Times New Roman"/>
           <w:sz w:val="24"/>
           <w:szCs w:val="24"/>
+          <w:lang w:val="en-US"/>
         </w:rPr>
         <w:t xml:space="preserve"> </w:t>
       </w:r>
@@ -10550,8 +10214,16 @@
           <w:rFonts w:ascii="Times New Roman" w:hAnsi="Times New Roman" w:cs="Times New Roman"/>
           <w:sz w:val="24"/>
           <w:szCs w:val="24"/>
+          <w:lang w:val="en-US"/>
         </w:rPr>
         <w:tab/>
+      </w:r>
+      <w:r>
+        <w:rPr>
+          <w:rFonts w:ascii="Times New Roman" w:hAnsi="Times New Roman" w:cs="Times New Roman"/>
+          <w:sz w:val="24"/>
+          <w:szCs w:val="24"/>
+        </w:rPr>
         <w:t xml:space="preserve">¿Qué Es La Metodología Scrum? Y Gestión De Proyectos Scrum. (2024, 5 de marzo). </w:t>
       </w:r>
       <w:proofErr w:type="spellStart"/>
@@ -10749,6 +10421,7 @@
       <w:r>
         <w:rPr>
           <w:rFonts w:ascii="Arial Narrow" w:hAnsi="Arial Narrow"/>
+          <w:noProof/>
           <w:sz w:val="20"/>
           <w:szCs w:val="20"/>
         </w:rPr>
@@ -10829,17 +10502,18 @@
       <w:r>
         <w:rPr>
           <w:rFonts w:ascii="Arial Narrow" w:hAnsi="Arial Narrow"/>
+          <w:noProof/>
           <w:sz w:val="20"/>
           <w:szCs w:val="20"/>
         </w:rPr>
         <w:drawing>
-          <wp:anchor distT="0" distB="0" distL="114300" distR="114300" simplePos="0" relativeHeight="251665408" behindDoc="0" locked="0" layoutInCell="1" allowOverlap="1" wp14:anchorId="71E6FA7F" wp14:editId="5AE9F22E">
+          <wp:anchor distT="0" distB="0" distL="114300" distR="114300" simplePos="0" relativeHeight="251665408" behindDoc="0" locked="0" layoutInCell="1" allowOverlap="1" wp14:anchorId="71E6FA7F" wp14:editId="28660A62">
             <wp:simplePos x="0" y="0"/>
             <wp:positionH relativeFrom="margin">
-              <wp:posOffset>3448818</wp:posOffset>
+              <wp:posOffset>3602742</wp:posOffset>
             </wp:positionH>
             <wp:positionV relativeFrom="margin">
-              <wp:posOffset>6179820</wp:posOffset>
+              <wp:posOffset>5490845</wp:posOffset>
             </wp:positionV>
             <wp:extent cx="1424305" cy="560705"/>
             <wp:effectExtent l="0" t="0" r="4445" b="0"/>
@@ -11142,7 +10816,7 @@
     </w:p>
     <w:sectPr>
       <w:pgSz w:w="11906" w:h="16838"/>
-      <w:pgMar w:top="1418" w:right="1701" w:bottom="1418" w:left="1701" w:header="709" w:footer="709" w:gutter="0"/>
+      <w:pgMar w:top="1440" w:right="1440" w:bottom="1440" w:left="1440" w:header="706" w:footer="706" w:gutter="0"/>
       <w:cols w:space="708"/>
       <w:docGrid w:linePitch="360"/>
     </w:sectPr>
@@ -14164,6 +13838,7 @@
   <w:style w:type="character" w:default="1" w:styleId="Fuentedeprrafopredeter">
     <w:name w:val="Default Paragraph Font"/>
     <w:uiPriority w:val="1"/>
+    <w:semiHidden/>
     <w:unhideWhenUsed/>
   </w:style>
   <w:style w:type="table" w:default="1" w:styleId="Tablanormal">
@@ -14711,6 +14386,82 @@
       <w:spacing w:after="100"/>
       <w:ind w:left="220"/>
     </w:pPr>
+  </w:style>
+  <w:style w:type="table" w:styleId="Tablaconcuadrcula4-nfasis5">
+    <w:name w:val="Grid Table 4 Accent 5"/>
+    <w:basedOn w:val="Tablanormal"/>
+    <w:uiPriority w:val="49"/>
+    <w:rsid w:val="00ED616B"/>
+    <w:pPr>
+      <w:spacing w:after="0" w:line="240" w:lineRule="auto"/>
+    </w:pPr>
+    <w:tblPr>
+      <w:tblStyleRowBandSize w:val="1"/>
+      <w:tblStyleColBandSize w:val="1"/>
+      <w:tblBorders>
+        <w:top w:val="single" w:sz="4" w:space="0" w:color="8EAADB" w:themeColor="accent5" w:themeTint="99"/>
+        <w:left w:val="single" w:sz="4" w:space="0" w:color="8EAADB" w:themeColor="accent5" w:themeTint="99"/>
+        <w:bottom w:val="single" w:sz="4" w:space="0" w:color="8EAADB" w:themeColor="accent5" w:themeTint="99"/>
+        <w:right w:val="single" w:sz="4" w:space="0" w:color="8EAADB" w:themeColor="accent5" w:themeTint="99"/>
+        <w:insideH w:val="single" w:sz="4" w:space="0" w:color="8EAADB" w:themeColor="accent5" w:themeTint="99"/>
+        <w:insideV w:val="single" w:sz="4" w:space="0" w:color="8EAADB" w:themeColor="accent5" w:themeTint="99"/>
+      </w:tblBorders>
+    </w:tblPr>
+    <w:tblStylePr w:type="firstRow">
+      <w:rPr>
+        <w:b/>
+        <w:bCs/>
+        <w:color w:val="FFFFFF" w:themeColor="background1"/>
+      </w:rPr>
+      <w:tblPr/>
+      <w:tcPr>
+        <w:tcBorders>
+          <w:top w:val="single" w:sz="4" w:space="0" w:color="4472C4" w:themeColor="accent5"/>
+          <w:left w:val="single" w:sz="4" w:space="0" w:color="4472C4" w:themeColor="accent5"/>
+          <w:bottom w:val="single" w:sz="4" w:space="0" w:color="4472C4" w:themeColor="accent5"/>
+          <w:right w:val="single" w:sz="4" w:space="0" w:color="4472C4" w:themeColor="accent5"/>
+          <w:insideH w:val="nil"/>
+          <w:insideV w:val="nil"/>
+        </w:tcBorders>
+        <w:shd w:val="clear" w:color="auto" w:fill="4472C4" w:themeFill="accent5"/>
+      </w:tcPr>
+    </w:tblStylePr>
+    <w:tblStylePr w:type="lastRow">
+      <w:rPr>
+        <w:b/>
+        <w:bCs/>
+      </w:rPr>
+      <w:tblPr/>
+      <w:tcPr>
+        <w:tcBorders>
+          <w:top w:val="double" w:sz="4" w:space="0" w:color="4472C4" w:themeColor="accent5"/>
+        </w:tcBorders>
+      </w:tcPr>
+    </w:tblStylePr>
+    <w:tblStylePr w:type="firstCol">
+      <w:rPr>
+        <w:b/>
+        <w:bCs/>
+      </w:rPr>
+    </w:tblStylePr>
+    <w:tblStylePr w:type="lastCol">
+      <w:rPr>
+        <w:b/>
+        <w:bCs/>
+      </w:rPr>
+    </w:tblStylePr>
+    <w:tblStylePr w:type="band1Vert">
+      <w:tblPr/>
+      <w:tcPr>
+        <w:shd w:val="clear" w:color="auto" w:fill="D9E2F3" w:themeFill="accent5" w:themeFillTint="33"/>
+      </w:tcPr>
+    </w:tblStylePr>
+    <w:tblStylePr w:type="band1Horz">
+      <w:tblPr/>
+      <w:tcPr>
+        <w:shd w:val="clear" w:color="auto" w:fill="D9E2F3" w:themeFill="accent5" w:themeFillTint="33"/>
+      </w:tcPr>
+    </w:tblStylePr>
   </w:style>
 </w:styles>
 </file>

</xml_diff>